<commit_message>
report change by zoe
report change by zoe
</commit_message>
<xml_diff>
--- a/158.751_ObjectOriented_Assignment1.docx
+++ b/158.751_ObjectOriented_Assignment1.docx
@@ -225,14 +225,32 @@
           <w:szCs w:val="21"/>
         </w:rPr>
       </w:pPr>
-      <w:r>
-        <w:rPr>
-          <w:color w:val="000000" w:themeColor="text1"/>
-          <w:sz w:val="21"/>
-          <w:szCs w:val="21"/>
-        </w:rPr>
-        <w:t>Use Case: Confirm -Typical Flow of Events</w:t>
-      </w:r>
+      <w:hyperlink w:anchor="ucConfirm" w:history="1">
+        <w:r>
+          <w:rPr>
+            <w:rStyle w:val="a7"/>
+            <w:sz w:val="21"/>
+            <w:szCs w:val="21"/>
+          </w:rPr>
+          <w:t>Use Case: Confirm -Typical Flow</w:t>
+        </w:r>
+        <w:r>
+          <w:rPr>
+            <w:rStyle w:val="a7"/>
+            <w:sz w:val="21"/>
+            <w:szCs w:val="21"/>
+          </w:rPr>
+          <w:t xml:space="preserve"> </w:t>
+        </w:r>
+        <w:r>
+          <w:rPr>
+            <w:rStyle w:val="a7"/>
+            <w:sz w:val="21"/>
+            <w:szCs w:val="21"/>
+          </w:rPr>
+          <w:t>of Events</w:t>
+        </w:r>
+      </w:hyperlink>
     </w:p>
     <w:p>
       <w:pPr>
@@ -266,7 +284,25 @@
             <w:sz w:val="21"/>
             <w:szCs w:val="21"/>
           </w:rPr>
-          <w:t xml:space="preserve"> One</w:t>
+          <w:t xml:space="preserve"> </w:t>
+        </w:r>
+        <w:r>
+          <w:rPr>
+            <w:rStyle w:val="a7"/>
+            <w:rFonts w:hint="eastAsia"/>
+            <w:sz w:val="21"/>
+            <w:szCs w:val="21"/>
+          </w:rPr>
+          <w:t>O</w:t>
+        </w:r>
+        <w:r>
+          <w:rPr>
+            <w:rStyle w:val="a7"/>
+            <w:rFonts w:hint="eastAsia"/>
+            <w:sz w:val="21"/>
+            <w:szCs w:val="21"/>
+          </w:rPr>
+          <w:t>ne</w:t>
         </w:r>
       </w:hyperlink>
     </w:p>
@@ -293,7 +329,16 @@
             <w:sz w:val="21"/>
             <w:szCs w:val="21"/>
           </w:rPr>
-          <w:t>Alternate Flow</w:t>
+          <w:t>Alternate Flo</w:t>
+        </w:r>
+        <w:r>
+          <w:rPr>
+            <w:rStyle w:val="a7"/>
+            <w:rFonts w:hint="eastAsia"/>
+            <w:sz w:val="21"/>
+            <w:szCs w:val="21"/>
+          </w:rPr>
+          <w:t>w</w:t>
         </w:r>
         <w:r>
           <w:rPr>
@@ -332,6 +377,8 @@
           <w:t>Use Case Basic Flow</w:t>
         </w:r>
       </w:hyperlink>
+      <w:bookmarkStart w:id="0" w:name="_GoBack"/>
+      <w:bookmarkEnd w:id="0"/>
     </w:p>
     <w:p>
       <w:pPr>
@@ -456,7 +503,7 @@
           <w:szCs w:val="21"/>
         </w:rPr>
       </w:pPr>
-      <w:bookmarkStart w:id="0" w:name="ucmodel"/>
+      <w:bookmarkStart w:id="1" w:name="ucmodel"/>
       <w:r>
         <w:rPr>
           <w:rFonts w:hint="eastAsia"/>
@@ -469,8 +516,6 @@
     </w:p>
     <w:p>
       <w:pPr>
-        <w:pStyle w:val="a6"/>
-        <w:ind w:left="360" w:firstLineChars="0" w:firstLine="0"/>
         <w:rPr>
           <w:color w:val="000000" w:themeColor="text1"/>
           <w:sz w:val="21"/>
@@ -480,17 +525,13 @@
       </w:pPr>
       <w:r>
         <w:rPr>
-          <w:rFonts w:hint="eastAsia"/>
           <w:noProof/>
-          <w:color w:val="000000" w:themeColor="text1"/>
-          <w:sz w:val="21"/>
-          <w:szCs w:val="21"/>
         </w:rPr>
         <w:drawing>
-          <wp:inline distT="0" distB="0" distL="0" distR="0" wp14:anchorId="7A130B2B" wp14:editId="47A07C83">
-            <wp:extent cx="5152397" cy="3871431"/>
-            <wp:effectExtent l="0" t="0" r="0" b="0"/>
-            <wp:docPr id="1" name="图片 1"/>
+          <wp:inline distT="0" distB="0" distL="0" distR="0" wp14:anchorId="0FAD7EB4" wp14:editId="0DE26F7F">
+            <wp:extent cx="6006568" cy="2697387"/>
+            <wp:effectExtent l="0" t="0" r="0" b="8255"/>
+            <wp:docPr id="3" name="图片 3"/>
             <wp:cNvGraphicFramePr>
               <a:graphicFrameLocks xmlns:a="http://schemas.openxmlformats.org/drawingml/2006/main" noChangeAspect="1"/>
             </wp:cNvGraphicFramePr>
@@ -498,7 +539,7 @@
               <a:graphicData uri="http://schemas.openxmlformats.org/drawingml/2006/picture">
                 <pic:pic xmlns:pic="http://schemas.openxmlformats.org/drawingml/2006/picture">
                   <pic:nvPicPr>
-                    <pic:cNvPr id="0" name="ucmodelJPG.JPG"/>
+                    <pic:cNvPr id="0" name="UseCaseDiagram1.jpg"/>
                     <pic:cNvPicPr/>
                   </pic:nvPicPr>
                   <pic:blipFill>
@@ -516,7 +557,7 @@
                   <pic:spPr>
                     <a:xfrm>
                       <a:off x="0" y="0"/>
-                      <a:ext cx="5163704" cy="3879927"/>
+                      <a:ext cx="6011845" cy="2699757"/>
                     </a:xfrm>
                     <a:prstGeom prst="rect">
                       <a:avLst/>
@@ -543,15 +584,15 @@
           <w:szCs w:val="21"/>
         </w:rPr>
       </w:pPr>
-      <w:bookmarkStart w:id="1" w:name="ucbasic1"/>
-      <w:bookmarkEnd w:id="0"/>
+      <w:bookmarkStart w:id="2" w:name="ucbasic1"/>
+      <w:bookmarkStart w:id="3" w:name="ucConfirm"/>
+      <w:bookmarkEnd w:id="1"/>
       <w:r>
         <w:rPr>
           <w:color w:val="000000" w:themeColor="text1"/>
           <w:sz w:val="21"/>
           <w:szCs w:val="21"/>
         </w:rPr>
-        <w:lastRenderedPageBreak/>
         <w:t xml:space="preserve">Use Case: </w:t>
       </w:r>
       <w:r>
@@ -579,8 +620,1435 @@
         <w:tblLook w:val="04A0" w:firstRow="1" w:lastRow="0" w:firstColumn="1" w:lastColumn="0" w:noHBand="0" w:noVBand="1"/>
       </w:tblPr>
       <w:tblGrid>
-        <w:gridCol w:w="3838"/>
-        <w:gridCol w:w="3904"/>
+        <w:gridCol w:w="3877"/>
+        <w:gridCol w:w="3865"/>
+      </w:tblGrid>
+      <w:tr>
+        <w:tc>
+          <w:tcPr>
+            <w:tcW w:w="3877" w:type="dxa"/>
+          </w:tcPr>
+          <w:bookmarkEnd w:id="3"/>
+          <w:p>
+            <w:pPr>
+              <w:pStyle w:val="a6"/>
+              <w:ind w:firstLineChars="0" w:firstLine="0"/>
+              <w:rPr>
+                <w:color w:val="000000" w:themeColor="text1"/>
+                <w:sz w:val="21"/>
+                <w:szCs w:val="21"/>
+              </w:rPr>
+            </w:pPr>
+            <w:r>
+              <w:rPr>
+                <w:color w:val="000000" w:themeColor="text1"/>
+                <w:sz w:val="21"/>
+                <w:szCs w:val="21"/>
+              </w:rPr>
+              <w:t>Actor Intentions</w:t>
+            </w:r>
+          </w:p>
+        </w:tc>
+        <w:tc>
+          <w:tcPr>
+            <w:tcW w:w="3865" w:type="dxa"/>
+          </w:tcPr>
+          <w:p>
+            <w:pPr>
+              <w:pStyle w:val="a6"/>
+              <w:ind w:firstLineChars="0" w:firstLine="0"/>
+              <w:rPr>
+                <w:color w:val="000000" w:themeColor="text1"/>
+                <w:sz w:val="21"/>
+                <w:szCs w:val="21"/>
+              </w:rPr>
+            </w:pPr>
+            <w:r>
+              <w:rPr>
+                <w:color w:val="000000" w:themeColor="text1"/>
+                <w:sz w:val="21"/>
+                <w:szCs w:val="21"/>
+              </w:rPr>
+              <w:t>System Responsibility</w:t>
+            </w:r>
+          </w:p>
+        </w:tc>
+      </w:tr>
+      <w:tr>
+        <w:tc>
+          <w:tcPr>
+            <w:tcW w:w="3877" w:type="dxa"/>
+          </w:tcPr>
+          <w:p>
+            <w:pPr>
+              <w:pStyle w:val="a6"/>
+              <w:numPr>
+                <w:ilvl w:val="0"/>
+                <w:numId w:val="9"/>
+              </w:numPr>
+              <w:ind w:firstLineChars="0"/>
+              <w:rPr>
+                <w:color w:val="000000" w:themeColor="text1"/>
+                <w:sz w:val="21"/>
+                <w:szCs w:val="21"/>
+                <w:lang w:val="en-NZ"/>
+              </w:rPr>
+            </w:pPr>
+            <w:r>
+              <w:rPr>
+                <w:rFonts w:hint="eastAsia"/>
+                <w:color w:val="000000" w:themeColor="text1"/>
+                <w:sz w:val="21"/>
+                <w:szCs w:val="21"/>
+                <w:lang w:val="en-NZ"/>
+              </w:rPr>
+              <w:t>Customer</w:t>
+            </w:r>
+            <w:r>
+              <w:rPr>
+                <w:rFonts w:hint="eastAsia"/>
+                <w:color w:val="000000" w:themeColor="text1"/>
+                <w:sz w:val="21"/>
+                <w:szCs w:val="21"/>
+                <w:lang w:val="en-NZ"/>
+              </w:rPr>
+              <w:t>s</w:t>
+            </w:r>
+            <w:r>
+              <w:rPr>
+                <w:rFonts w:hint="eastAsia"/>
+                <w:color w:val="000000" w:themeColor="text1"/>
+                <w:sz w:val="21"/>
+                <w:szCs w:val="21"/>
+                <w:lang w:val="en-NZ"/>
+              </w:rPr>
+              <w:t xml:space="preserve"> Sign in website report </w:t>
+            </w:r>
+            <w:r>
+              <w:rPr>
+                <w:color w:val="000000" w:themeColor="text1"/>
+                <w:sz w:val="21"/>
+                <w:szCs w:val="21"/>
+                <w:lang w:val="en-NZ"/>
+              </w:rPr>
+              <w:t>system (</w:t>
+            </w:r>
+            <w:r>
+              <w:rPr>
+                <w:rFonts w:hint="eastAsia"/>
+                <w:color w:val="000000" w:themeColor="text1"/>
+                <w:sz w:val="21"/>
+                <w:szCs w:val="21"/>
+                <w:lang w:val="en-NZ"/>
+              </w:rPr>
+              <w:t xml:space="preserve">Add </w:t>
+            </w:r>
+            <w:r>
+              <w:rPr>
+                <w:rFonts w:hint="eastAsia"/>
+                <w:color w:val="000000" w:themeColor="text1"/>
+                <w:sz w:val="21"/>
+                <w:szCs w:val="21"/>
+                <w:lang w:val="en-NZ"/>
+              </w:rPr>
+              <w:t xml:space="preserve">customer </w:t>
+            </w:r>
+            <w:r>
+              <w:rPr>
+                <w:rFonts w:hint="eastAsia"/>
+                <w:color w:val="000000" w:themeColor="text1"/>
+                <w:sz w:val="21"/>
+                <w:szCs w:val="21"/>
+                <w:lang w:val="en-NZ"/>
+              </w:rPr>
+              <w:t>name, Ca</w:t>
+            </w:r>
+            <w:r>
+              <w:rPr>
+                <w:rFonts w:hint="eastAsia"/>
+                <w:color w:val="000000" w:themeColor="text1"/>
+                <w:sz w:val="21"/>
+                <w:szCs w:val="21"/>
+                <w:lang w:val="en-NZ"/>
+              </w:rPr>
+              <w:t>r</w:t>
+            </w:r>
+            <w:r>
+              <w:rPr>
+                <w:sz w:val="21"/>
+                <w:szCs w:val="21"/>
+              </w:rPr>
+              <w:t xml:space="preserve"> </w:t>
+            </w:r>
+            <w:r>
+              <w:rPr>
+                <w:color w:val="000000" w:themeColor="text1"/>
+                <w:sz w:val="21"/>
+                <w:szCs w:val="21"/>
+                <w:lang w:val="en-NZ"/>
+              </w:rPr>
+              <w:lastRenderedPageBreak/>
+              <w:t>plates</w:t>
+            </w:r>
+            <w:r>
+              <w:rPr>
+                <w:rFonts w:hint="eastAsia"/>
+                <w:color w:val="000000" w:themeColor="text1"/>
+                <w:sz w:val="21"/>
+                <w:szCs w:val="21"/>
+                <w:lang w:val="en-NZ"/>
+              </w:rPr>
+              <w:t>)</w:t>
+            </w:r>
+            <w:r>
+              <w:rPr>
+                <w:rFonts w:hint="eastAsia"/>
+                <w:color w:val="000000" w:themeColor="text1"/>
+                <w:sz w:val="21"/>
+                <w:szCs w:val="21"/>
+                <w:lang w:val="en-NZ"/>
+              </w:rPr>
+              <w:t>.</w:t>
+            </w:r>
+          </w:p>
+        </w:tc>
+        <w:tc>
+          <w:tcPr>
+            <w:tcW w:w="3865" w:type="dxa"/>
+          </w:tcPr>
+          <w:p>
+            <w:pPr>
+              <w:pStyle w:val="a6"/>
+              <w:numPr>
+                <w:ilvl w:val="0"/>
+                <w:numId w:val="9"/>
+              </w:numPr>
+              <w:ind w:firstLineChars="0"/>
+              <w:rPr>
+                <w:color w:val="000000" w:themeColor="text1"/>
+                <w:sz w:val="21"/>
+                <w:szCs w:val="21"/>
+              </w:rPr>
+            </w:pPr>
+            <w:r>
+              <w:rPr>
+                <w:rFonts w:hint="eastAsia"/>
+                <w:color w:val="000000" w:themeColor="text1"/>
+                <w:sz w:val="21"/>
+                <w:szCs w:val="21"/>
+              </w:rPr>
+              <w:lastRenderedPageBreak/>
+              <w:t>System p</w:t>
+            </w:r>
+            <w:r>
+              <w:rPr>
+                <w:color w:val="000000" w:themeColor="text1"/>
+                <w:sz w:val="21"/>
+                <w:szCs w:val="21"/>
+              </w:rPr>
+              <w:t xml:space="preserve">resents </w:t>
+            </w:r>
+            <w:r>
+              <w:rPr>
+                <w:rFonts w:hint="eastAsia"/>
+                <w:color w:val="000000" w:themeColor="text1"/>
+                <w:sz w:val="21"/>
+                <w:szCs w:val="21"/>
+              </w:rPr>
+              <w:t>customer</w:t>
+            </w:r>
+            <w:r>
+              <w:rPr>
+                <w:color w:val="000000" w:themeColor="text1"/>
+                <w:sz w:val="21"/>
+                <w:szCs w:val="21"/>
+              </w:rPr>
+              <w:t xml:space="preserve"> </w:t>
+            </w:r>
+            <w:r>
+              <w:rPr>
+                <w:color w:val="000000" w:themeColor="text1"/>
+                <w:sz w:val="21"/>
+                <w:szCs w:val="21"/>
+              </w:rPr>
+              <w:t>information (</w:t>
+            </w:r>
+            <w:r>
+              <w:rPr>
+                <w:rFonts w:hint="eastAsia"/>
+                <w:color w:val="000000" w:themeColor="text1"/>
+                <w:sz w:val="21"/>
+                <w:szCs w:val="21"/>
+              </w:rPr>
+              <w:t>C</w:t>
+            </w:r>
+            <w:r>
+              <w:rPr>
+                <w:color w:val="000000" w:themeColor="text1"/>
+                <w:sz w:val="21"/>
+                <w:szCs w:val="21"/>
+              </w:rPr>
+              <w:t>ar repair history</w:t>
+            </w:r>
+            <w:r>
+              <w:rPr>
+                <w:rFonts w:hint="eastAsia"/>
+                <w:color w:val="000000" w:themeColor="text1"/>
+                <w:sz w:val="21"/>
+                <w:szCs w:val="21"/>
+              </w:rPr>
+              <w:t>)</w:t>
+            </w:r>
+            <w:r>
+              <w:rPr>
+                <w:rFonts w:hint="eastAsia"/>
+                <w:color w:val="000000" w:themeColor="text1"/>
+                <w:sz w:val="21"/>
+                <w:szCs w:val="21"/>
+              </w:rPr>
+              <w:t>.</w:t>
+            </w:r>
+          </w:p>
+        </w:tc>
+      </w:tr>
+      <w:tr>
+        <w:tc>
+          <w:tcPr>
+            <w:tcW w:w="3877" w:type="dxa"/>
+          </w:tcPr>
+          <w:p>
+            <w:pPr>
+              <w:pStyle w:val="a6"/>
+              <w:numPr>
+                <w:ilvl w:val="0"/>
+                <w:numId w:val="9"/>
+              </w:numPr>
+              <w:ind w:firstLineChars="0"/>
+              <w:rPr>
+                <w:color w:val="000000" w:themeColor="text1"/>
+                <w:sz w:val="21"/>
+                <w:szCs w:val="21"/>
+              </w:rPr>
+            </w:pPr>
+            <w:r>
+              <w:rPr>
+                <w:color w:val="000000" w:themeColor="text1"/>
+                <w:sz w:val="21"/>
+                <w:szCs w:val="21"/>
+                <w:lang w:val="en-NZ"/>
+              </w:rPr>
+              <w:lastRenderedPageBreak/>
+              <w:t>C</w:t>
+            </w:r>
+            <w:r>
+              <w:rPr>
+                <w:rFonts w:hint="eastAsia"/>
+                <w:color w:val="000000" w:themeColor="text1"/>
+                <w:sz w:val="21"/>
+                <w:szCs w:val="21"/>
+                <w:lang w:val="en-NZ"/>
+              </w:rPr>
+              <w:t>ustomer</w:t>
+            </w:r>
+            <w:r>
+              <w:rPr>
+                <w:rFonts w:hint="eastAsia"/>
+                <w:color w:val="000000" w:themeColor="text1"/>
+                <w:sz w:val="21"/>
+                <w:szCs w:val="21"/>
+                <w:lang w:val="en-NZ"/>
+              </w:rPr>
+              <w:t>s</w:t>
+            </w:r>
+            <w:r>
+              <w:rPr>
+                <w:rFonts w:hint="eastAsia"/>
+                <w:color w:val="000000" w:themeColor="text1"/>
+                <w:sz w:val="21"/>
+                <w:szCs w:val="21"/>
+                <w:lang w:val="en-NZ"/>
+              </w:rPr>
+              <w:t xml:space="preserve"> create car repair request</w:t>
+            </w:r>
+            <w:r>
+              <w:rPr>
+                <w:color w:val="000000" w:themeColor="text1"/>
+                <w:sz w:val="21"/>
+                <w:szCs w:val="21"/>
+                <w:lang w:val="en-NZ"/>
+              </w:rPr>
+              <w:t>. (</w:t>
+            </w:r>
+            <w:r>
+              <w:rPr>
+                <w:rFonts w:hint="eastAsia"/>
+                <w:color w:val="000000" w:themeColor="text1"/>
+                <w:sz w:val="21"/>
+                <w:szCs w:val="21"/>
+                <w:lang w:val="en-NZ"/>
+              </w:rPr>
+              <w:t xml:space="preserve">Car </w:t>
+            </w:r>
+            <w:r>
+              <w:rPr>
+                <w:color w:val="000000" w:themeColor="text1"/>
+                <w:sz w:val="21"/>
+                <w:szCs w:val="21"/>
+                <w:lang w:val="en-NZ"/>
+              </w:rPr>
+              <w:t>plates</w:t>
+            </w:r>
+            <w:r>
+              <w:rPr>
+                <w:rFonts w:hint="eastAsia"/>
+                <w:color w:val="000000" w:themeColor="text1"/>
+                <w:sz w:val="21"/>
+                <w:szCs w:val="21"/>
+                <w:lang w:val="en-NZ"/>
+              </w:rPr>
+              <w:t>, C</w:t>
+            </w:r>
+            <w:r>
+              <w:rPr>
+                <w:rFonts w:hint="eastAsia"/>
+                <w:color w:val="000000" w:themeColor="text1"/>
+                <w:sz w:val="21"/>
+                <w:szCs w:val="21"/>
+                <w:lang w:val="en-NZ"/>
+              </w:rPr>
+              <w:t>ustomer name</w:t>
+            </w:r>
+            <w:r>
+              <w:rPr>
+                <w:rFonts w:hint="eastAsia"/>
+                <w:color w:val="000000" w:themeColor="text1"/>
+                <w:sz w:val="21"/>
+                <w:szCs w:val="21"/>
+                <w:lang w:val="en-NZ"/>
+              </w:rPr>
+              <w:t xml:space="preserve">, choose repair outlets, shortest problem </w:t>
+            </w:r>
+            <w:r>
+              <w:rPr>
+                <w:color w:val="000000" w:themeColor="text1"/>
+                <w:sz w:val="21"/>
+                <w:szCs w:val="21"/>
+                <w:lang w:val="en-NZ"/>
+              </w:rPr>
+              <w:t>description)</w:t>
+            </w:r>
+            <w:r>
+              <w:rPr>
+                <w:rFonts w:hint="eastAsia"/>
+                <w:color w:val="000000" w:themeColor="text1"/>
+                <w:sz w:val="21"/>
+                <w:szCs w:val="21"/>
+                <w:lang w:val="en-NZ"/>
+              </w:rPr>
+              <w:t>.</w:t>
+            </w:r>
+          </w:p>
+        </w:tc>
+        <w:tc>
+          <w:tcPr>
+            <w:tcW w:w="3865" w:type="dxa"/>
+          </w:tcPr>
+          <w:p>
+            <w:pPr>
+              <w:pStyle w:val="a6"/>
+              <w:numPr>
+                <w:ilvl w:val="0"/>
+                <w:numId w:val="9"/>
+              </w:numPr>
+              <w:ind w:firstLineChars="0"/>
+              <w:rPr>
+                <w:color w:val="000000" w:themeColor="text1"/>
+                <w:sz w:val="21"/>
+                <w:szCs w:val="21"/>
+              </w:rPr>
+            </w:pPr>
+            <w:r>
+              <w:rPr>
+                <w:color w:val="000000" w:themeColor="text1"/>
+                <w:sz w:val="21"/>
+                <w:szCs w:val="21"/>
+              </w:rPr>
+              <w:t>System receives</w:t>
+            </w:r>
+            <w:r>
+              <w:rPr>
+                <w:rFonts w:hint="eastAsia"/>
+                <w:color w:val="000000" w:themeColor="text1"/>
+                <w:sz w:val="21"/>
+                <w:szCs w:val="21"/>
+              </w:rPr>
+              <w:t xml:space="preserve"> request </w:t>
+            </w:r>
+            <w:r>
+              <w:rPr>
+                <w:rFonts w:hint="eastAsia"/>
+                <w:color w:val="000000" w:themeColor="text1"/>
+                <w:sz w:val="21"/>
+                <w:szCs w:val="21"/>
+              </w:rPr>
+              <w:t xml:space="preserve">and send it </w:t>
+            </w:r>
+            <w:r>
+              <w:rPr>
+                <w:rFonts w:hint="eastAsia"/>
+                <w:color w:val="000000" w:themeColor="text1"/>
+                <w:sz w:val="21"/>
+                <w:szCs w:val="21"/>
+              </w:rPr>
+              <w:t>to Help Desk</w:t>
+            </w:r>
+            <w:r>
+              <w:rPr>
+                <w:rFonts w:hint="eastAsia"/>
+                <w:color w:val="000000" w:themeColor="text1"/>
+                <w:sz w:val="21"/>
+                <w:szCs w:val="21"/>
+              </w:rPr>
+              <w:t xml:space="preserve"> </w:t>
+            </w:r>
+            <w:r>
+              <w:rPr>
+                <w:rFonts w:hint="eastAsia"/>
+                <w:color w:val="000000" w:themeColor="text1"/>
+                <w:sz w:val="21"/>
+                <w:szCs w:val="21"/>
+              </w:rPr>
+              <w:t>v</w:t>
+            </w:r>
+            <w:r>
+              <w:rPr>
+                <w:color w:val="000000" w:themeColor="text1"/>
+                <w:sz w:val="21"/>
+                <w:szCs w:val="21"/>
+              </w:rPr>
+              <w:t>erify the request</w:t>
+            </w:r>
+            <w:r>
+              <w:rPr>
+                <w:rFonts w:hint="eastAsia"/>
+                <w:color w:val="000000" w:themeColor="text1"/>
+                <w:sz w:val="21"/>
+                <w:szCs w:val="21"/>
+              </w:rPr>
+              <w:t>.</w:t>
+            </w:r>
+          </w:p>
+        </w:tc>
+      </w:tr>
+      <w:tr>
+        <w:tc>
+          <w:tcPr>
+            <w:tcW w:w="3877" w:type="dxa"/>
+          </w:tcPr>
+          <w:p>
+            <w:pPr>
+              <w:pStyle w:val="a6"/>
+              <w:numPr>
+                <w:ilvl w:val="0"/>
+                <w:numId w:val="9"/>
+              </w:numPr>
+              <w:ind w:firstLineChars="0"/>
+              <w:rPr>
+                <w:color w:val="000000" w:themeColor="text1"/>
+                <w:sz w:val="21"/>
+                <w:szCs w:val="21"/>
+                <w:lang w:val="en-NZ"/>
+              </w:rPr>
+            </w:pPr>
+            <w:r>
+              <w:rPr>
+                <w:color w:val="000000" w:themeColor="text1"/>
+                <w:sz w:val="21"/>
+                <w:szCs w:val="21"/>
+                <w:lang w:val="en-NZ"/>
+              </w:rPr>
+              <w:t>Customer</w:t>
+            </w:r>
+            <w:r>
+              <w:rPr>
+                <w:rFonts w:hint="eastAsia"/>
+                <w:color w:val="000000" w:themeColor="text1"/>
+                <w:sz w:val="21"/>
+                <w:szCs w:val="21"/>
+                <w:lang w:val="en-NZ"/>
+              </w:rPr>
+              <w:t>s</w:t>
+            </w:r>
+            <w:r>
+              <w:rPr>
+                <w:color w:val="000000" w:themeColor="text1"/>
+                <w:sz w:val="21"/>
+                <w:szCs w:val="21"/>
+                <w:lang w:val="en-NZ"/>
+              </w:rPr>
+              <w:t xml:space="preserve"> sent car repair request by phone to Help Desk, Help Desk will email and phone to customer and create job in </w:t>
+            </w:r>
+            <w:r>
+              <w:rPr>
+                <w:color w:val="000000" w:themeColor="text1"/>
+                <w:sz w:val="21"/>
+                <w:szCs w:val="21"/>
+                <w:lang w:val="en-NZ"/>
+              </w:rPr>
+              <w:t>system (</w:t>
+            </w:r>
+            <w:r>
+              <w:rPr>
+                <w:rFonts w:hint="eastAsia"/>
+                <w:color w:val="000000" w:themeColor="text1"/>
+                <w:sz w:val="21"/>
+                <w:szCs w:val="21"/>
+                <w:lang w:val="en-NZ"/>
+              </w:rPr>
+              <w:t xml:space="preserve">Car </w:t>
+            </w:r>
+            <w:r>
+              <w:rPr>
+                <w:color w:val="000000" w:themeColor="text1"/>
+                <w:sz w:val="21"/>
+                <w:szCs w:val="21"/>
+                <w:lang w:val="en-NZ"/>
+              </w:rPr>
+              <w:t>plates</w:t>
+            </w:r>
+            <w:r>
+              <w:rPr>
+                <w:rFonts w:hint="eastAsia"/>
+                <w:color w:val="000000" w:themeColor="text1"/>
+                <w:sz w:val="21"/>
+                <w:szCs w:val="21"/>
+                <w:lang w:val="en-NZ"/>
+              </w:rPr>
+              <w:t xml:space="preserve">, Customer name, choose repair outlets, shortest problem </w:t>
+            </w:r>
+            <w:r>
+              <w:rPr>
+                <w:color w:val="000000" w:themeColor="text1"/>
+                <w:sz w:val="21"/>
+                <w:szCs w:val="21"/>
+                <w:lang w:val="en-NZ"/>
+              </w:rPr>
+              <w:t>description</w:t>
+            </w:r>
+            <w:r>
+              <w:rPr>
+                <w:color w:val="000000" w:themeColor="text1"/>
+                <w:sz w:val="21"/>
+                <w:szCs w:val="21"/>
+                <w:lang w:val="en-NZ"/>
+              </w:rPr>
+              <w:t>)</w:t>
+            </w:r>
+            <w:r>
+              <w:rPr>
+                <w:rFonts w:hint="eastAsia"/>
+                <w:color w:val="000000" w:themeColor="text1"/>
+                <w:sz w:val="21"/>
+                <w:szCs w:val="21"/>
+                <w:lang w:val="en-NZ"/>
+              </w:rPr>
+              <w:t>.</w:t>
+            </w:r>
+          </w:p>
+        </w:tc>
+        <w:tc>
+          <w:tcPr>
+            <w:tcW w:w="3865" w:type="dxa"/>
+          </w:tcPr>
+          <w:p>
+            <w:pPr>
+              <w:pStyle w:val="a6"/>
+              <w:numPr>
+                <w:ilvl w:val="0"/>
+                <w:numId w:val="9"/>
+              </w:numPr>
+              <w:ind w:firstLineChars="0"/>
+              <w:rPr>
+                <w:color w:val="000000" w:themeColor="text1"/>
+                <w:sz w:val="21"/>
+                <w:szCs w:val="21"/>
+                <w:lang w:val="en-NZ"/>
+              </w:rPr>
+            </w:pPr>
+            <w:r>
+              <w:rPr>
+                <w:color w:val="000000" w:themeColor="text1"/>
+                <w:sz w:val="21"/>
+                <w:szCs w:val="21"/>
+              </w:rPr>
+              <w:t>Presents accumulating list of</w:t>
+            </w:r>
+            <w:r>
+              <w:rPr>
+                <w:rFonts w:hint="eastAsia"/>
+                <w:color w:val="000000" w:themeColor="text1"/>
+                <w:sz w:val="21"/>
+                <w:szCs w:val="21"/>
+              </w:rPr>
+              <w:t xml:space="preserve"> </w:t>
+            </w:r>
+            <w:r>
+              <w:rPr>
+                <w:color w:val="000000" w:themeColor="text1"/>
+                <w:sz w:val="21"/>
+                <w:szCs w:val="21"/>
+              </w:rPr>
+              <w:t>unconfirmed</w:t>
+            </w:r>
+            <w:r>
+              <w:rPr>
+                <w:color w:val="000000" w:themeColor="text1"/>
+                <w:sz w:val="21"/>
+                <w:szCs w:val="21"/>
+              </w:rPr>
+              <w:t xml:space="preserve"> repair request</w:t>
+            </w:r>
+            <w:r>
+              <w:rPr>
+                <w:rFonts w:hint="eastAsia"/>
+                <w:color w:val="000000" w:themeColor="text1"/>
+                <w:sz w:val="21"/>
+                <w:szCs w:val="21"/>
+              </w:rPr>
+              <w:t>.</w:t>
+            </w:r>
+          </w:p>
+        </w:tc>
+      </w:tr>
+      <w:tr>
+        <w:tc>
+          <w:tcPr>
+            <w:tcW w:w="3877" w:type="dxa"/>
+          </w:tcPr>
+          <w:p>
+            <w:pPr>
+              <w:pStyle w:val="a6"/>
+              <w:numPr>
+                <w:ilvl w:val="0"/>
+                <w:numId w:val="9"/>
+              </w:numPr>
+              <w:ind w:firstLineChars="0"/>
+              <w:rPr>
+                <w:color w:val="000000" w:themeColor="text1"/>
+                <w:sz w:val="21"/>
+                <w:szCs w:val="21"/>
+              </w:rPr>
+            </w:pPr>
+            <w:r>
+              <w:rPr>
+                <w:rFonts w:hint="eastAsia"/>
+                <w:color w:val="000000" w:themeColor="text1"/>
+                <w:sz w:val="21"/>
+                <w:szCs w:val="21"/>
+              </w:rPr>
+              <w:t xml:space="preserve">Help Desk need to </w:t>
+            </w:r>
+            <w:r>
+              <w:rPr>
+                <w:rFonts w:hint="eastAsia"/>
+                <w:color w:val="000000" w:themeColor="text1"/>
+                <w:sz w:val="21"/>
+                <w:szCs w:val="21"/>
+              </w:rPr>
+              <w:t>modify request status (</w:t>
+            </w:r>
+            <w:r>
+              <w:rPr>
+                <w:color w:val="000000" w:themeColor="text1"/>
+                <w:sz w:val="21"/>
+                <w:szCs w:val="21"/>
+              </w:rPr>
+              <w:t>usually</w:t>
+            </w:r>
+            <w:r>
+              <w:rPr>
+                <w:rFonts w:hint="eastAsia"/>
+                <w:color w:val="000000" w:themeColor="text1"/>
+                <w:sz w:val="21"/>
+                <w:szCs w:val="21"/>
+              </w:rPr>
+              <w:t xml:space="preserve"> close or open </w:t>
+            </w:r>
+            <w:r>
+              <w:rPr>
+                <w:color w:val="000000" w:themeColor="text1"/>
+                <w:sz w:val="21"/>
+                <w:szCs w:val="21"/>
+              </w:rPr>
+              <w:t>request</w:t>
+            </w:r>
+            <w:r>
+              <w:rPr>
+                <w:rFonts w:hint="eastAsia"/>
+                <w:color w:val="000000" w:themeColor="text1"/>
+                <w:sz w:val="21"/>
+                <w:szCs w:val="21"/>
+              </w:rPr>
+              <w:t xml:space="preserve"> )</w:t>
+            </w:r>
+          </w:p>
+        </w:tc>
+        <w:tc>
+          <w:tcPr>
+            <w:tcW w:w="3865" w:type="dxa"/>
+          </w:tcPr>
+          <w:p>
+            <w:pPr>
+              <w:pStyle w:val="a6"/>
+              <w:numPr>
+                <w:ilvl w:val="0"/>
+                <w:numId w:val="9"/>
+              </w:numPr>
+              <w:ind w:firstLineChars="0"/>
+              <w:rPr>
+                <w:color w:val="000000" w:themeColor="text1"/>
+                <w:sz w:val="21"/>
+                <w:szCs w:val="21"/>
+              </w:rPr>
+            </w:pPr>
+            <w:r>
+              <w:rPr>
+                <w:color w:val="000000" w:themeColor="text1"/>
+                <w:sz w:val="21"/>
+                <w:szCs w:val="21"/>
+              </w:rPr>
+              <w:t>I</w:t>
+            </w:r>
+            <w:r>
+              <w:rPr>
+                <w:rFonts w:hint="eastAsia"/>
+                <w:color w:val="000000" w:themeColor="text1"/>
+                <w:sz w:val="21"/>
+                <w:szCs w:val="21"/>
+              </w:rPr>
+              <w:t>f open status, system send it to manager.</w:t>
+            </w:r>
+          </w:p>
+        </w:tc>
+      </w:tr>
+    </w:tbl>
+    <w:p>
+      <w:pPr>
+        <w:pStyle w:val="a6"/>
+        <w:ind w:left="780" w:firstLineChars="0" w:firstLine="0"/>
+        <w:rPr>
+          <w:color w:val="000000" w:themeColor="text1"/>
+          <w:sz w:val="21"/>
+          <w:szCs w:val="21"/>
+        </w:rPr>
+      </w:pPr>
+    </w:p>
+    <w:p>
+      <w:pPr>
+        <w:pStyle w:val="a6"/>
+        <w:numPr>
+          <w:ilvl w:val="2"/>
+          <w:numId w:val="6"/>
+        </w:numPr>
+        <w:ind w:firstLineChars="0"/>
+        <w:rPr>
+          <w:color w:val="000000" w:themeColor="text1"/>
+          <w:sz w:val="21"/>
+          <w:szCs w:val="21"/>
+        </w:rPr>
+      </w:pPr>
+      <w:bookmarkStart w:id="4" w:name="Altone1"/>
+      <w:bookmarkEnd w:id="2"/>
+      <w:r>
+        <w:rPr>
+          <w:rFonts w:hint="eastAsia"/>
+          <w:color w:val="000000" w:themeColor="text1"/>
+          <w:sz w:val="21"/>
+          <w:szCs w:val="21"/>
+        </w:rPr>
+        <w:t>Alternate Flow One</w:t>
+      </w:r>
+    </w:p>
+    <w:tbl>
+      <w:tblPr>
+        <w:tblStyle w:val="a9"/>
+        <w:tblW w:w="7892" w:type="dxa"/>
+        <w:tblInd w:w="674" w:type="dxa"/>
+        <w:tblLook w:val="04A0" w:firstRow="1" w:lastRow="0" w:firstColumn="1" w:lastColumn="0" w:noHBand="0" w:noVBand="1"/>
+      </w:tblPr>
+      <w:tblGrid>
+        <w:gridCol w:w="3901"/>
+        <w:gridCol w:w="3991"/>
+      </w:tblGrid>
+      <w:tr>
+        <w:trPr>
+          <w:trHeight w:val="393"/>
+        </w:trPr>
+        <w:tc>
+          <w:tcPr>
+            <w:tcW w:w="3901" w:type="dxa"/>
+          </w:tcPr>
+          <w:p>
+            <w:pPr>
+              <w:pStyle w:val="a6"/>
+              <w:ind w:firstLineChars="0" w:firstLine="0"/>
+              <w:rPr>
+                <w:color w:val="000000" w:themeColor="text1"/>
+                <w:sz w:val="21"/>
+                <w:szCs w:val="21"/>
+              </w:rPr>
+            </w:pPr>
+            <w:r>
+              <w:rPr>
+                <w:color w:val="000000" w:themeColor="text1"/>
+                <w:sz w:val="21"/>
+                <w:szCs w:val="21"/>
+              </w:rPr>
+              <w:t>Actor Intentions</w:t>
+            </w:r>
+          </w:p>
+        </w:tc>
+        <w:tc>
+          <w:tcPr>
+            <w:tcW w:w="3991" w:type="dxa"/>
+          </w:tcPr>
+          <w:p>
+            <w:pPr>
+              <w:pStyle w:val="a6"/>
+              <w:ind w:firstLineChars="0" w:firstLine="0"/>
+              <w:rPr>
+                <w:color w:val="000000" w:themeColor="text1"/>
+                <w:sz w:val="21"/>
+                <w:szCs w:val="21"/>
+              </w:rPr>
+            </w:pPr>
+            <w:r>
+              <w:rPr>
+                <w:color w:val="000000" w:themeColor="text1"/>
+                <w:sz w:val="21"/>
+                <w:szCs w:val="21"/>
+              </w:rPr>
+              <w:t>System Responsibility</w:t>
+            </w:r>
+          </w:p>
+        </w:tc>
+      </w:tr>
+      <w:tr>
+        <w:trPr>
+          <w:trHeight w:val="404"/>
+        </w:trPr>
+        <w:tc>
+          <w:tcPr>
+            <w:tcW w:w="3901" w:type="dxa"/>
+          </w:tcPr>
+          <w:p>
+            <w:pPr>
+              <w:pStyle w:val="a6"/>
+              <w:numPr>
+                <w:ilvl w:val="0"/>
+                <w:numId w:val="11"/>
+              </w:numPr>
+              <w:ind w:firstLineChars="0"/>
+              <w:rPr>
+                <w:color w:val="000000" w:themeColor="text1"/>
+                <w:sz w:val="21"/>
+                <w:szCs w:val="21"/>
+              </w:rPr>
+            </w:pPr>
+            <w:r>
+              <w:rPr>
+                <w:rFonts w:hint="eastAsia"/>
+                <w:color w:val="000000" w:themeColor="text1"/>
+                <w:sz w:val="21"/>
+                <w:szCs w:val="21"/>
+                <w:lang w:val="en-NZ"/>
+              </w:rPr>
+              <w:t>Customer</w:t>
+            </w:r>
+            <w:r>
+              <w:rPr>
+                <w:rFonts w:hint="eastAsia"/>
+                <w:color w:val="000000" w:themeColor="text1"/>
+                <w:sz w:val="21"/>
+                <w:szCs w:val="21"/>
+                <w:lang w:val="en-NZ"/>
+              </w:rPr>
+              <w:t>s</w:t>
+            </w:r>
+            <w:r>
+              <w:rPr>
+                <w:rFonts w:hint="eastAsia"/>
+                <w:color w:val="000000" w:themeColor="text1"/>
+                <w:sz w:val="21"/>
+                <w:szCs w:val="21"/>
+                <w:lang w:val="en-NZ"/>
+              </w:rPr>
+              <w:t xml:space="preserve"> Sign in website report </w:t>
+            </w:r>
+            <w:r>
+              <w:rPr>
+                <w:color w:val="000000" w:themeColor="text1"/>
+                <w:sz w:val="21"/>
+                <w:szCs w:val="21"/>
+                <w:lang w:val="en-NZ"/>
+              </w:rPr>
+              <w:t>system (</w:t>
+            </w:r>
+            <w:r>
+              <w:rPr>
+                <w:rFonts w:hint="eastAsia"/>
+                <w:color w:val="000000" w:themeColor="text1"/>
+                <w:sz w:val="21"/>
+                <w:szCs w:val="21"/>
+                <w:lang w:val="en-NZ"/>
+              </w:rPr>
+              <w:t>Add customer name, Car</w:t>
+            </w:r>
+            <w:r>
+              <w:rPr>
+                <w:sz w:val="21"/>
+                <w:szCs w:val="21"/>
+              </w:rPr>
+              <w:t xml:space="preserve"> </w:t>
+            </w:r>
+            <w:r>
+              <w:rPr>
+                <w:color w:val="000000" w:themeColor="text1"/>
+                <w:sz w:val="21"/>
+                <w:szCs w:val="21"/>
+                <w:lang w:val="en-NZ"/>
+              </w:rPr>
+              <w:t>plates</w:t>
+            </w:r>
+            <w:r>
+              <w:rPr>
+                <w:rFonts w:hint="eastAsia"/>
+                <w:color w:val="000000" w:themeColor="text1"/>
+                <w:sz w:val="21"/>
+                <w:szCs w:val="21"/>
+                <w:lang w:val="en-NZ"/>
+              </w:rPr>
+              <w:t>)</w:t>
+            </w:r>
+            <w:r>
+              <w:rPr>
+                <w:rFonts w:hint="eastAsia"/>
+                <w:color w:val="000000" w:themeColor="text1"/>
+                <w:sz w:val="21"/>
+                <w:szCs w:val="21"/>
+                <w:lang w:val="en-NZ"/>
+              </w:rPr>
+              <w:t>.</w:t>
+            </w:r>
+          </w:p>
+        </w:tc>
+        <w:tc>
+          <w:tcPr>
+            <w:tcW w:w="3991" w:type="dxa"/>
+          </w:tcPr>
+          <w:p>
+            <w:pPr>
+              <w:pStyle w:val="a6"/>
+              <w:numPr>
+                <w:ilvl w:val="0"/>
+                <w:numId w:val="11"/>
+              </w:numPr>
+              <w:ind w:firstLineChars="0"/>
+              <w:rPr>
+                <w:color w:val="000000" w:themeColor="text1"/>
+                <w:sz w:val="21"/>
+                <w:szCs w:val="21"/>
+              </w:rPr>
+            </w:pPr>
+            <w:r>
+              <w:rPr>
+                <w:rFonts w:hint="eastAsia"/>
+                <w:color w:val="000000" w:themeColor="text1"/>
+                <w:sz w:val="21"/>
+                <w:szCs w:val="21"/>
+              </w:rPr>
+              <w:t>System p</w:t>
+            </w:r>
+            <w:r>
+              <w:rPr>
+                <w:color w:val="000000" w:themeColor="text1"/>
+                <w:sz w:val="21"/>
+                <w:szCs w:val="21"/>
+              </w:rPr>
+              <w:t xml:space="preserve">resents </w:t>
+            </w:r>
+            <w:r>
+              <w:rPr>
+                <w:rFonts w:hint="eastAsia"/>
+                <w:color w:val="000000" w:themeColor="text1"/>
+                <w:sz w:val="21"/>
+                <w:szCs w:val="21"/>
+              </w:rPr>
+              <w:t>customer</w:t>
+            </w:r>
+            <w:r>
+              <w:rPr>
+                <w:color w:val="000000" w:themeColor="text1"/>
+                <w:sz w:val="21"/>
+                <w:szCs w:val="21"/>
+              </w:rPr>
+              <w:t xml:space="preserve"> information (</w:t>
+            </w:r>
+            <w:r>
+              <w:rPr>
+                <w:rFonts w:hint="eastAsia"/>
+                <w:color w:val="000000" w:themeColor="text1"/>
+                <w:sz w:val="21"/>
+                <w:szCs w:val="21"/>
+              </w:rPr>
+              <w:t>C</w:t>
+            </w:r>
+            <w:r>
+              <w:rPr>
+                <w:color w:val="000000" w:themeColor="text1"/>
+                <w:sz w:val="21"/>
+                <w:szCs w:val="21"/>
+              </w:rPr>
+              <w:t>ar repair history</w:t>
+            </w:r>
+            <w:r>
+              <w:rPr>
+                <w:rFonts w:hint="eastAsia"/>
+                <w:color w:val="000000" w:themeColor="text1"/>
+                <w:sz w:val="21"/>
+                <w:szCs w:val="21"/>
+              </w:rPr>
+              <w:t>)</w:t>
+            </w:r>
+            <w:r>
+              <w:rPr>
+                <w:rFonts w:hint="eastAsia"/>
+                <w:color w:val="000000" w:themeColor="text1"/>
+                <w:sz w:val="21"/>
+                <w:szCs w:val="21"/>
+              </w:rPr>
+              <w:t>.</w:t>
+            </w:r>
+          </w:p>
+        </w:tc>
+      </w:tr>
+      <w:tr>
+        <w:trPr>
+          <w:trHeight w:val="393"/>
+        </w:trPr>
+        <w:tc>
+          <w:tcPr>
+            <w:tcW w:w="3901" w:type="dxa"/>
+          </w:tcPr>
+          <w:p>
+            <w:pPr>
+              <w:pStyle w:val="a6"/>
+              <w:numPr>
+                <w:ilvl w:val="0"/>
+                <w:numId w:val="11"/>
+              </w:numPr>
+              <w:ind w:firstLineChars="0"/>
+              <w:rPr>
+                <w:color w:val="000000" w:themeColor="text1"/>
+                <w:sz w:val="21"/>
+                <w:szCs w:val="21"/>
+              </w:rPr>
+            </w:pPr>
+            <w:r>
+              <w:rPr>
+                <w:color w:val="000000" w:themeColor="text1"/>
+                <w:sz w:val="21"/>
+                <w:szCs w:val="21"/>
+                <w:lang w:val="en-NZ"/>
+              </w:rPr>
+              <w:t>C</w:t>
+            </w:r>
+            <w:r>
+              <w:rPr>
+                <w:rFonts w:hint="eastAsia"/>
+                <w:color w:val="000000" w:themeColor="text1"/>
+                <w:sz w:val="21"/>
+                <w:szCs w:val="21"/>
+                <w:lang w:val="en-NZ"/>
+              </w:rPr>
+              <w:t>ustomers create car repair request</w:t>
+            </w:r>
+            <w:r>
+              <w:rPr>
+                <w:color w:val="000000" w:themeColor="text1"/>
+                <w:sz w:val="21"/>
+                <w:szCs w:val="21"/>
+                <w:lang w:val="en-NZ"/>
+              </w:rPr>
+              <w:t>. (</w:t>
+            </w:r>
+            <w:r>
+              <w:rPr>
+                <w:rFonts w:hint="eastAsia"/>
+                <w:color w:val="000000" w:themeColor="text1"/>
+                <w:sz w:val="21"/>
+                <w:szCs w:val="21"/>
+                <w:lang w:val="en-NZ"/>
+              </w:rPr>
+              <w:t xml:space="preserve">Car </w:t>
+            </w:r>
+            <w:r>
+              <w:rPr>
+                <w:color w:val="000000" w:themeColor="text1"/>
+                <w:sz w:val="21"/>
+                <w:szCs w:val="21"/>
+                <w:lang w:val="en-NZ"/>
+              </w:rPr>
+              <w:t>plates</w:t>
+            </w:r>
+            <w:r>
+              <w:rPr>
+                <w:rFonts w:hint="eastAsia"/>
+                <w:color w:val="000000" w:themeColor="text1"/>
+                <w:sz w:val="21"/>
+                <w:szCs w:val="21"/>
+                <w:lang w:val="en-NZ"/>
+              </w:rPr>
+              <w:t>, C</w:t>
+            </w:r>
+            <w:r>
+              <w:rPr>
+                <w:rFonts w:hint="eastAsia"/>
+                <w:color w:val="000000" w:themeColor="text1"/>
+                <w:sz w:val="21"/>
+                <w:szCs w:val="21"/>
+                <w:lang w:val="en-NZ"/>
+              </w:rPr>
+              <w:t>ustomer name</w:t>
+            </w:r>
+            <w:r>
+              <w:rPr>
+                <w:rFonts w:hint="eastAsia"/>
+                <w:color w:val="000000" w:themeColor="text1"/>
+                <w:sz w:val="21"/>
+                <w:szCs w:val="21"/>
+                <w:lang w:val="en-NZ"/>
+              </w:rPr>
+              <w:t xml:space="preserve">, choose repair outlets, shortest problem </w:t>
+            </w:r>
+            <w:r>
+              <w:rPr>
+                <w:color w:val="000000" w:themeColor="text1"/>
+                <w:sz w:val="21"/>
+                <w:szCs w:val="21"/>
+                <w:lang w:val="en-NZ"/>
+              </w:rPr>
+              <w:t>description)</w:t>
+            </w:r>
+            <w:r>
+              <w:rPr>
+                <w:rFonts w:hint="eastAsia"/>
+                <w:color w:val="000000" w:themeColor="text1"/>
+                <w:sz w:val="21"/>
+                <w:szCs w:val="21"/>
+                <w:lang w:val="en-NZ"/>
+              </w:rPr>
+              <w:t>.</w:t>
+            </w:r>
+          </w:p>
+        </w:tc>
+        <w:tc>
+          <w:tcPr>
+            <w:tcW w:w="3991" w:type="dxa"/>
+          </w:tcPr>
+          <w:p>
+            <w:pPr>
+              <w:pStyle w:val="a6"/>
+              <w:numPr>
+                <w:ilvl w:val="0"/>
+                <w:numId w:val="11"/>
+              </w:numPr>
+              <w:ind w:firstLineChars="0"/>
+              <w:rPr>
+                <w:color w:val="000000" w:themeColor="text1"/>
+                <w:sz w:val="21"/>
+                <w:szCs w:val="21"/>
+              </w:rPr>
+            </w:pPr>
+            <w:r>
+              <w:rPr>
+                <w:color w:val="000000" w:themeColor="text1"/>
+                <w:sz w:val="21"/>
+                <w:szCs w:val="21"/>
+              </w:rPr>
+              <w:t>System receives</w:t>
+            </w:r>
+            <w:r>
+              <w:rPr>
+                <w:rFonts w:hint="eastAsia"/>
+                <w:color w:val="000000" w:themeColor="text1"/>
+                <w:sz w:val="21"/>
+                <w:szCs w:val="21"/>
+              </w:rPr>
+              <w:t xml:space="preserve"> request and send it to Help Desk v</w:t>
+            </w:r>
+            <w:r>
+              <w:rPr>
+                <w:color w:val="000000" w:themeColor="text1"/>
+                <w:sz w:val="21"/>
+                <w:szCs w:val="21"/>
+              </w:rPr>
+              <w:t>erify the request</w:t>
+            </w:r>
+            <w:r>
+              <w:rPr>
+                <w:rFonts w:hint="eastAsia"/>
+                <w:color w:val="000000" w:themeColor="text1"/>
+                <w:sz w:val="21"/>
+                <w:szCs w:val="21"/>
+              </w:rPr>
+              <w:t>.</w:t>
+            </w:r>
+          </w:p>
+        </w:tc>
+      </w:tr>
+      <w:tr>
+        <w:trPr>
+          <w:trHeight w:val="393"/>
+        </w:trPr>
+        <w:tc>
+          <w:tcPr>
+            <w:tcW w:w="3901" w:type="dxa"/>
+          </w:tcPr>
+          <w:p>
+            <w:pPr>
+              <w:pStyle w:val="a6"/>
+              <w:numPr>
+                <w:ilvl w:val="0"/>
+                <w:numId w:val="11"/>
+              </w:numPr>
+              <w:ind w:firstLineChars="0"/>
+              <w:rPr>
+                <w:color w:val="000000" w:themeColor="text1"/>
+                <w:sz w:val="21"/>
+                <w:szCs w:val="21"/>
+                <w:lang w:val="en-NZ"/>
+              </w:rPr>
+            </w:pPr>
+            <w:r>
+              <w:rPr>
+                <w:color w:val="000000" w:themeColor="text1"/>
+                <w:sz w:val="21"/>
+                <w:szCs w:val="21"/>
+                <w:lang w:val="en-NZ"/>
+              </w:rPr>
+              <w:t>C</w:t>
+            </w:r>
+            <w:r>
+              <w:rPr>
+                <w:rFonts w:hint="eastAsia"/>
+                <w:color w:val="000000" w:themeColor="text1"/>
+                <w:sz w:val="21"/>
+                <w:szCs w:val="21"/>
+                <w:lang w:val="en-NZ"/>
+              </w:rPr>
+              <w:t>ustomers withdraw</w:t>
+            </w:r>
+            <w:r>
+              <w:rPr>
+                <w:rFonts w:hint="eastAsia"/>
+                <w:color w:val="000000" w:themeColor="text1"/>
+                <w:sz w:val="21"/>
+                <w:szCs w:val="21"/>
+                <w:lang w:val="en-NZ"/>
+              </w:rPr>
+              <w:t xml:space="preserve"> request change status to close</w:t>
+            </w:r>
+            <w:r>
+              <w:rPr>
+                <w:rFonts w:hint="eastAsia"/>
+                <w:color w:val="000000" w:themeColor="text1"/>
+                <w:sz w:val="21"/>
+                <w:szCs w:val="21"/>
+                <w:lang w:val="en-NZ"/>
+              </w:rPr>
+              <w:t>.</w:t>
+            </w:r>
+          </w:p>
+        </w:tc>
+        <w:tc>
+          <w:tcPr>
+            <w:tcW w:w="3991" w:type="dxa"/>
+          </w:tcPr>
+          <w:p>
+            <w:pPr>
+              <w:pStyle w:val="a6"/>
+              <w:numPr>
+                <w:ilvl w:val="0"/>
+                <w:numId w:val="11"/>
+              </w:numPr>
+              <w:ind w:firstLineChars="0"/>
+              <w:rPr>
+                <w:rFonts w:hint="eastAsia"/>
+                <w:color w:val="000000" w:themeColor="text1"/>
+                <w:sz w:val="21"/>
+                <w:szCs w:val="21"/>
+              </w:rPr>
+            </w:pPr>
+            <w:r>
+              <w:rPr>
+                <w:rFonts w:hint="eastAsia"/>
+                <w:color w:val="000000" w:themeColor="text1"/>
+                <w:sz w:val="21"/>
+                <w:szCs w:val="21"/>
+              </w:rPr>
+              <w:t>If close status, system will not send it to manager.</w:t>
+            </w:r>
+          </w:p>
+        </w:tc>
+      </w:tr>
+    </w:tbl>
+    <w:p>
+      <w:pPr>
+        <w:rPr>
+          <w:color w:val="000000" w:themeColor="text1"/>
+          <w:sz w:val="21"/>
+          <w:szCs w:val="21"/>
+        </w:rPr>
+      </w:pPr>
+    </w:p>
+    <w:p>
+      <w:pPr>
+        <w:pStyle w:val="a6"/>
+        <w:numPr>
+          <w:ilvl w:val="2"/>
+          <w:numId w:val="6"/>
+        </w:numPr>
+        <w:ind w:firstLineChars="0"/>
+        <w:rPr>
+          <w:rFonts w:hint="eastAsia"/>
+          <w:color w:val="000000" w:themeColor="text1"/>
+          <w:sz w:val="21"/>
+          <w:szCs w:val="21"/>
+        </w:rPr>
+      </w:pPr>
+      <w:bookmarkStart w:id="5" w:name="Altone2"/>
+      <w:bookmarkEnd w:id="4"/>
+      <w:r>
+        <w:rPr>
+          <w:rFonts w:hint="eastAsia"/>
+          <w:color w:val="000000" w:themeColor="text1"/>
+          <w:sz w:val="21"/>
+          <w:szCs w:val="21"/>
+        </w:rPr>
+        <w:t>Alternate Flow Two</w:t>
+      </w:r>
+    </w:p>
+    <w:tbl>
+      <w:tblPr>
+        <w:tblStyle w:val="a9"/>
+        <w:tblW w:w="0" w:type="auto"/>
+        <w:tblInd w:w="840" w:type="dxa"/>
+        <w:tblLook w:val="04A0" w:firstRow="1" w:lastRow="0" w:firstColumn="1" w:lastColumn="0" w:noHBand="0" w:noVBand="1"/>
+      </w:tblPr>
+      <w:tblGrid>
+        <w:gridCol w:w="3848"/>
+        <w:gridCol w:w="3834"/>
       </w:tblGrid>
       <w:tr>
         <w:tc>
@@ -589,8 +2057,6 @@
           </w:tcPr>
           <w:p>
             <w:pPr>
-              <w:pStyle w:val="a6"/>
-              <w:ind w:firstLineChars="0" w:firstLine="0"/>
               <w:rPr>
                 <w:color w:val="000000" w:themeColor="text1"/>
                 <w:sz w:val="21"/>
@@ -613,8 +2079,6 @@
           </w:tcPr>
           <w:p>
             <w:pPr>
-              <w:pStyle w:val="a6"/>
-              <w:ind w:firstLineChars="0" w:firstLine="0"/>
               <w:rPr>
                 <w:color w:val="000000" w:themeColor="text1"/>
                 <w:sz w:val="21"/>
@@ -642,14 +2106,13 @@
               <w:pStyle w:val="a6"/>
               <w:numPr>
                 <w:ilvl w:val="0"/>
-                <w:numId w:val="9"/>
+                <w:numId w:val="12"/>
               </w:numPr>
               <w:ind w:firstLineChars="0"/>
               <w:rPr>
                 <w:color w:val="000000" w:themeColor="text1"/>
                 <w:sz w:val="21"/>
                 <w:szCs w:val="21"/>
-                <w:lang w:val="en-NZ"/>
               </w:rPr>
             </w:pPr>
             <w:r>
@@ -660,47 +2123,46 @@
                 <w:szCs w:val="21"/>
                 <w:lang w:val="en-NZ"/>
               </w:rPr>
-              <w:t>Customer Sign in website report system</w:t>
-            </w:r>
-            <w:r>
-              <w:rPr>
-                <w:rFonts w:hint="eastAsia"/>
-                <w:color w:val="000000" w:themeColor="text1"/>
-                <w:sz w:val="21"/>
-                <w:szCs w:val="21"/>
-                <w:lang w:val="en-NZ"/>
-              </w:rPr>
-              <w:t xml:space="preserve">(Add </w:t>
-            </w:r>
-            <w:r>
-              <w:rPr>
-                <w:rFonts w:hint="eastAsia"/>
-                <w:color w:val="000000" w:themeColor="text1"/>
-                <w:sz w:val="21"/>
-                <w:szCs w:val="21"/>
-                <w:lang w:val="en-NZ"/>
-              </w:rPr>
-              <w:t xml:space="preserve">customer </w:t>
-            </w:r>
-            <w:r>
-              <w:rPr>
-                <w:rFonts w:hint="eastAsia"/>
-                <w:color w:val="000000" w:themeColor="text1"/>
-                <w:sz w:val="21"/>
-                <w:szCs w:val="21"/>
-                <w:lang w:val="en-NZ"/>
-              </w:rPr>
-              <w:t>name, Ca</w:t>
-            </w:r>
-            <w:r>
-              <w:rPr>
-                <w:rFonts w:hint="eastAsia"/>
-                <w:color w:val="000000" w:themeColor="text1"/>
-                <w:sz w:val="21"/>
-                <w:szCs w:val="21"/>
-                <w:lang w:val="en-NZ"/>
-              </w:rPr>
-              <w:t>r</w:t>
+              <w:t>Customer</w:t>
+            </w:r>
+            <w:r>
+              <w:rPr>
+                <w:rFonts w:hint="eastAsia"/>
+                <w:color w:val="000000" w:themeColor="text1"/>
+                <w:sz w:val="21"/>
+                <w:szCs w:val="21"/>
+                <w:lang w:val="en-NZ"/>
+              </w:rPr>
+              <w:t>s</w:t>
+            </w:r>
+            <w:r>
+              <w:rPr>
+                <w:rFonts w:hint="eastAsia"/>
+                <w:color w:val="000000" w:themeColor="text1"/>
+                <w:sz w:val="21"/>
+                <w:szCs w:val="21"/>
+                <w:lang w:val="en-NZ"/>
+              </w:rPr>
+              <w:t xml:space="preserve"> Sign in website report </w:t>
+            </w:r>
+            <w:r>
+              <w:rPr>
+                <w:color w:val="000000" w:themeColor="text1"/>
+                <w:sz w:val="21"/>
+                <w:szCs w:val="21"/>
+                <w:lang w:val="en-NZ"/>
+              </w:rPr>
+              <w:t>system (</w:t>
+            </w:r>
+            <w:r>
+              <w:rPr>
+                <w:rFonts w:hint="eastAsia"/>
+                <w:color w:val="000000" w:themeColor="text1"/>
+                <w:sz w:val="21"/>
+                <w:szCs w:val="21"/>
+                <w:lang w:val="en-NZ"/>
+              </w:rPr>
+              <w:t>Add customer name, Car</w:t>
             </w:r>
             <w:r>
               <w:rPr>
@@ -726,7 +2188,17 @@
                 <w:szCs w:val="21"/>
                 <w:lang w:val="en-NZ"/>
               </w:rPr>
-              <w:t>, )</w:t>
+              <w:t>)</w:t>
+            </w:r>
+            <w:r>
+              <w:rPr>
+                <w:rFonts w:hint="eastAsia"/>
+                <w:color w:val="000000" w:themeColor="text1"/>
+                <w:sz w:val="21"/>
+                <w:szCs w:val="21"/>
+                <w:lang w:val="en-NZ"/>
+              </w:rPr>
+              <w:t>.</w:t>
             </w:r>
           </w:p>
         </w:tc>
@@ -739,7 +2211,7 @@
               <w:pStyle w:val="a6"/>
               <w:numPr>
                 <w:ilvl w:val="0"/>
-                <w:numId w:val="9"/>
+                <w:numId w:val="10"/>
               </w:numPr>
               <w:ind w:firstLineChars="0"/>
               <w:rPr>
@@ -780,7 +2252,7 @@
                 <w:sz w:val="21"/>
                 <w:szCs w:val="21"/>
               </w:rPr>
-              <w:t xml:space="preserve"> information(</w:t>
+              <w:t xml:space="preserve"> information (</w:t>
             </w:r>
             <w:r>
               <w:rPr>
@@ -806,7 +2278,7 @@
                 <w:sz w:val="21"/>
                 <w:szCs w:val="21"/>
               </w:rPr>
-              <w:t>)</w:t>
+              <w:t>).</w:t>
             </w:r>
           </w:p>
         </w:tc>
@@ -821,7 +2293,7 @@
               <w:pStyle w:val="a6"/>
               <w:numPr>
                 <w:ilvl w:val="0"/>
-                <w:numId w:val="9"/>
+                <w:numId w:val="10"/>
               </w:numPr>
               <w:ind w:firstLineChars="0"/>
               <w:rPr>
@@ -847,17 +2319,26 @@
                 <w:szCs w:val="21"/>
                 <w:lang w:val="en-NZ"/>
               </w:rPr>
-              <w:t>ustomer create car repair request.</w:t>
-            </w:r>
-            <w:r>
-              <w:rPr>
-                <w:rFonts w:hint="eastAsia"/>
-                <w:color w:val="000000" w:themeColor="text1"/>
-                <w:sz w:val="21"/>
-                <w:szCs w:val="21"/>
-                <w:lang w:val="en-NZ"/>
-              </w:rPr>
-              <w:t xml:space="preserve">(Car </w:t>
+              <w:t>ustomers create car repair request</w:t>
+            </w:r>
+            <w:r>
+              <w:rPr>
+                <w:color w:val="000000" w:themeColor="text1"/>
+                <w:sz w:val="21"/>
+                <w:szCs w:val="21"/>
+                <w:lang w:val="en-NZ"/>
+              </w:rPr>
+              <w:t>. (</w:t>
+            </w:r>
+            <w:r>
+              <w:rPr>
+                <w:rFonts w:hint="eastAsia"/>
+                <w:color w:val="000000" w:themeColor="text1"/>
+                <w:sz w:val="21"/>
+                <w:szCs w:val="21"/>
+                <w:lang w:val="en-NZ"/>
+              </w:rPr>
+              <w:t xml:space="preserve">Car </w:t>
             </w:r>
             <w:r>
               <w:rPr>
@@ -876,46 +2357,26 @@
                 <w:szCs w:val="21"/>
                 <w:lang w:val="en-NZ"/>
               </w:rPr>
-              <w:t>, C</w:t>
-            </w:r>
-            <w:r>
-              <w:rPr>
-                <w:rFonts w:hint="eastAsia"/>
-                <w:color w:val="000000" w:themeColor="text1"/>
-                <w:sz w:val="21"/>
-                <w:szCs w:val="21"/>
-                <w:lang w:val="en-NZ"/>
-              </w:rPr>
-              <w:t>ustomer name</w:t>
-            </w:r>
-            <w:r>
-              <w:rPr>
-                <w:rFonts w:hint="eastAsia"/>
-                <w:color w:val="000000" w:themeColor="text1"/>
-                <w:sz w:val="21"/>
-                <w:szCs w:val="21"/>
-                <w:lang w:val="en-NZ"/>
-              </w:rPr>
-              <w:t xml:space="preserve">, choose repair outlets, shortest problem </w:t>
-            </w:r>
-            <w:r>
-              <w:rPr>
-                <w:color w:val="000000" w:themeColor="text1"/>
-                <w:sz w:val="21"/>
-                <w:szCs w:val="21"/>
-                <w:lang w:val="en-NZ"/>
-              </w:rPr>
-              <w:t>description</w:t>
-            </w:r>
-            <w:r>
-              <w:rPr>
-                <w:rFonts w:hint="eastAsia"/>
-                <w:color w:val="000000" w:themeColor="text1"/>
-                <w:sz w:val="21"/>
-                <w:szCs w:val="21"/>
-                <w:lang w:val="en-NZ"/>
-              </w:rPr>
-              <w:t xml:space="preserve"> )</w:t>
+              <w:t xml:space="preserve">, Customer name, choose repair outlets, shortest problem </w:t>
+            </w:r>
+            <w:r>
+              <w:rPr>
+                <w:color w:val="000000" w:themeColor="text1"/>
+                <w:sz w:val="21"/>
+                <w:szCs w:val="21"/>
+                <w:lang w:val="en-NZ"/>
+              </w:rPr>
+              <w:t>description)</w:t>
+            </w:r>
+            <w:r>
+              <w:rPr>
+                <w:rFonts w:hint="eastAsia"/>
+                <w:color w:val="000000" w:themeColor="text1"/>
+                <w:sz w:val="21"/>
+                <w:szCs w:val="21"/>
+                <w:lang w:val="en-NZ"/>
+              </w:rPr>
+              <w:t>.</w:t>
             </w:r>
           </w:p>
         </w:tc>
@@ -925,12 +2386,52 @@
           </w:tcPr>
           <w:p>
             <w:pPr>
+              <w:pStyle w:val="a6"/>
+              <w:numPr>
+                <w:ilvl w:val="0"/>
+                <w:numId w:val="10"/>
+              </w:numPr>
+              <w:ind w:firstLineChars="0"/>
               <w:rPr>
                 <w:color w:val="000000" w:themeColor="text1"/>
                 <w:sz w:val="21"/>
                 <w:szCs w:val="21"/>
               </w:rPr>
             </w:pPr>
+            <w:r>
+              <w:rPr>
+                <w:color w:val="000000" w:themeColor="text1"/>
+                <w:sz w:val="21"/>
+                <w:szCs w:val="21"/>
+              </w:rPr>
+              <w:t>System receives</w:t>
+            </w:r>
+            <w:r>
+              <w:rPr>
+                <w:rFonts w:hint="eastAsia"/>
+                <w:color w:val="000000" w:themeColor="text1"/>
+                <w:sz w:val="21"/>
+                <w:szCs w:val="21"/>
+              </w:rPr>
+              <w:t xml:space="preserve"> request and send it to Help Desk v</w:t>
+            </w:r>
+            <w:r>
+              <w:rPr>
+                <w:color w:val="000000" w:themeColor="text1"/>
+                <w:sz w:val="21"/>
+                <w:szCs w:val="21"/>
+              </w:rPr>
+              <w:t>erify the request</w:t>
+            </w:r>
+            <w:r>
+              <w:rPr>
+                <w:rFonts w:hint="eastAsia"/>
+                <w:color w:val="000000" w:themeColor="text1"/>
+                <w:sz w:val="21"/>
+                <w:szCs w:val="21"/>
+              </w:rPr>
+              <w:t>.</w:t>
+            </w:r>
           </w:p>
         </w:tc>
       </w:tr>
@@ -944,14 +2445,13 @@
               <w:pStyle w:val="a6"/>
               <w:numPr>
                 <w:ilvl w:val="0"/>
-                <w:numId w:val="9"/>
+                <w:numId w:val="10"/>
               </w:numPr>
               <w:ind w:firstLineChars="0"/>
               <w:rPr>
                 <w:color w:val="000000" w:themeColor="text1"/>
                 <w:sz w:val="21"/>
                 <w:szCs w:val="21"/>
-                <w:lang w:val="en-NZ"/>
               </w:rPr>
             </w:pPr>
             <w:r>
@@ -961,7 +2461,36 @@
                 <w:szCs w:val="21"/>
                 <w:lang w:val="en-NZ"/>
               </w:rPr>
-              <w:t>Customer sent car repair request by phone to Help Desk, Help Desk will email and phone to customer and create job in system(</w:t>
+              <w:t>Customer</w:t>
+            </w:r>
+            <w:r>
+              <w:rPr>
+                <w:rFonts w:hint="eastAsia"/>
+                <w:color w:val="000000" w:themeColor="text1"/>
+                <w:sz w:val="21"/>
+                <w:szCs w:val="21"/>
+                <w:lang w:val="en-NZ"/>
+              </w:rPr>
+              <w:t>s</w:t>
+            </w:r>
+            <w:r>
+              <w:rPr>
+                <w:color w:val="000000" w:themeColor="text1"/>
+                <w:sz w:val="21"/>
+                <w:szCs w:val="21"/>
+                <w:lang w:val="en-NZ"/>
+              </w:rPr>
+              <w:t xml:space="preserve"> sent car repair request by phone to Help Desk, Help Desk will email and phone to customer and </w:t>
+            </w:r>
+            <w:r>
+              <w:rPr>
+                <w:color w:val="000000" w:themeColor="text1"/>
+                <w:sz w:val="21"/>
+                <w:szCs w:val="21"/>
+                <w:lang w:val="en-NZ"/>
+              </w:rPr>
+              <w:lastRenderedPageBreak/>
+              <w:t>create job in system (</w:t>
             </w:r>
             <w:r>
               <w:rPr>
@@ -990,45 +2519,26 @@
                 <w:szCs w:val="21"/>
                 <w:lang w:val="en-NZ"/>
               </w:rPr>
-              <w:t>, C</w:t>
-            </w:r>
-            <w:r>
-              <w:rPr>
-                <w:rFonts w:hint="eastAsia"/>
-                <w:color w:val="000000" w:themeColor="text1"/>
-                <w:sz w:val="21"/>
-                <w:szCs w:val="21"/>
-                <w:lang w:val="en-NZ"/>
-              </w:rPr>
-              <w:t>ustomer name</w:t>
-            </w:r>
-            <w:r>
-              <w:rPr>
-                <w:rFonts w:hint="eastAsia"/>
-                <w:color w:val="000000" w:themeColor="text1"/>
-                <w:sz w:val="21"/>
-                <w:szCs w:val="21"/>
-                <w:lang w:val="en-NZ"/>
-              </w:rPr>
-              <w:t xml:space="preserve">, choose repair outlets, shortest problem </w:t>
-            </w:r>
-            <w:r>
-              <w:rPr>
-                <w:color w:val="000000" w:themeColor="text1"/>
-                <w:sz w:val="21"/>
-                <w:szCs w:val="21"/>
-                <w:lang w:val="en-NZ"/>
-              </w:rPr>
-              <w:t>description</w:t>
-            </w:r>
-            <w:r>
-              <w:rPr>
-                <w:color w:val="000000" w:themeColor="text1"/>
-                <w:sz w:val="21"/>
-                <w:szCs w:val="21"/>
-                <w:lang w:val="en-NZ"/>
-              </w:rPr>
-              <w:t>)</w:t>
+              <w:t xml:space="preserve">, Customer name, choose repair outlets, shortest problem </w:t>
+            </w:r>
+            <w:r>
+              <w:rPr>
+                <w:color w:val="000000" w:themeColor="text1"/>
+                <w:sz w:val="21"/>
+                <w:szCs w:val="21"/>
+                <w:lang w:val="en-NZ"/>
+              </w:rPr>
+              <w:t>description)</w:t>
+            </w:r>
+            <w:r>
+              <w:rPr>
+                <w:rFonts w:hint="eastAsia"/>
+                <w:color w:val="000000" w:themeColor="text1"/>
+                <w:sz w:val="21"/>
+                <w:szCs w:val="21"/>
+                <w:lang w:val="en-NZ"/>
+              </w:rPr>
+              <w:t>.</w:t>
             </w:r>
           </w:p>
         </w:tc>
@@ -1041,14 +2551,13 @@
               <w:pStyle w:val="a6"/>
               <w:numPr>
                 <w:ilvl w:val="0"/>
-                <w:numId w:val="9"/>
+                <w:numId w:val="10"/>
               </w:numPr>
               <w:ind w:firstLineChars="0"/>
               <w:rPr>
                 <w:color w:val="000000" w:themeColor="text1"/>
                 <w:sz w:val="21"/>
                 <w:szCs w:val="21"/>
-                <w:lang w:val="en-NZ"/>
               </w:rPr>
             </w:pPr>
             <w:r>
@@ -1057,24 +2566,25 @@
                 <w:sz w:val="21"/>
                 <w:szCs w:val="21"/>
               </w:rPr>
-              <w:t>System receive</w:t>
-            </w:r>
-            <w:r>
-              <w:rPr>
-                <w:rFonts w:hint="eastAsia"/>
-                <w:color w:val="000000" w:themeColor="text1"/>
-                <w:sz w:val="21"/>
-                <w:szCs w:val="21"/>
-              </w:rPr>
-              <w:t>d</w:t>
-            </w:r>
-            <w:r>
-              <w:rPr>
-                <w:color w:val="000000" w:themeColor="text1"/>
-                <w:sz w:val="21"/>
-                <w:szCs w:val="21"/>
-              </w:rPr>
-              <w:t xml:space="preserve"> request and car status and go to view job list to verify if there is a duplicate declaration</w:t>
+              <w:lastRenderedPageBreak/>
+              <w:t>Presents accumulating list of</w:t>
+            </w:r>
+            <w:r>
+              <w:rPr>
+                <w:rFonts w:hint="eastAsia"/>
+                <w:color w:val="000000" w:themeColor="text1"/>
+                <w:sz w:val="21"/>
+                <w:szCs w:val="21"/>
+              </w:rPr>
+              <w:t xml:space="preserve"> </w:t>
+            </w:r>
+            <w:r>
+              <w:rPr>
+                <w:color w:val="000000" w:themeColor="text1"/>
+                <w:sz w:val="21"/>
+                <w:szCs w:val="21"/>
+              </w:rPr>
+              <w:t>unconfirmed repair request</w:t>
             </w:r>
             <w:r>
               <w:rPr>
@@ -1085,8 +2595,6 @@
               </w:rPr>
               <w:t>.</w:t>
             </w:r>
-            <w:bookmarkStart w:id="2" w:name="_GoBack"/>
-            <w:bookmarkEnd w:id="2"/>
           </w:p>
         </w:tc>
       </w:tr>
@@ -1098,13 +2606,62 @@
           <w:p>
             <w:pPr>
               <w:pStyle w:val="a6"/>
-              <w:ind w:firstLineChars="0" w:firstLine="0"/>
-              <w:rPr>
-                <w:color w:val="000000" w:themeColor="text1"/>
-                <w:sz w:val="21"/>
-                <w:szCs w:val="21"/>
+              <w:numPr>
+                <w:ilvl w:val="0"/>
+                <w:numId w:val="10"/>
+              </w:numPr>
+              <w:ind w:firstLineChars="0"/>
+              <w:rPr>
+                <w:color w:val="000000" w:themeColor="text1"/>
+                <w:sz w:val="21"/>
+                <w:szCs w:val="21"/>
+                <w:lang w:val="en-NZ"/>
               </w:rPr>
             </w:pPr>
+            <w:r>
+              <w:rPr>
+                <w:rFonts w:hint="eastAsia"/>
+                <w:color w:val="000000" w:themeColor="text1"/>
+                <w:sz w:val="21"/>
+                <w:szCs w:val="21"/>
+              </w:rPr>
+              <w:lastRenderedPageBreak/>
+              <w:t>Help Desk need to modify request status (</w:t>
+            </w:r>
+            <w:r>
+              <w:rPr>
+                <w:color w:val="000000" w:themeColor="text1"/>
+                <w:sz w:val="21"/>
+                <w:szCs w:val="21"/>
+              </w:rPr>
+              <w:t>usually</w:t>
+            </w:r>
+            <w:r>
+              <w:rPr>
+                <w:rFonts w:hint="eastAsia"/>
+                <w:color w:val="000000" w:themeColor="text1"/>
+                <w:sz w:val="21"/>
+                <w:szCs w:val="21"/>
+              </w:rPr>
+              <w:t xml:space="preserve"> close or open </w:t>
+            </w:r>
+            <w:r>
+              <w:rPr>
+                <w:color w:val="000000" w:themeColor="text1"/>
+                <w:sz w:val="21"/>
+                <w:szCs w:val="21"/>
+              </w:rPr>
+              <w:t>request</w:t>
+            </w:r>
+            <w:r>
+              <w:rPr>
+                <w:rFonts w:hint="eastAsia"/>
+                <w:color w:val="000000" w:themeColor="text1"/>
+                <w:sz w:val="21"/>
+                <w:szCs w:val="21"/>
+              </w:rPr>
+              <w:t xml:space="preserve"> )</w:t>
+            </w:r>
           </w:p>
         </w:tc>
         <w:tc>
@@ -1116,7 +2673,7 @@
               <w:pStyle w:val="a6"/>
               <w:numPr>
                 <w:ilvl w:val="0"/>
-                <w:numId w:val="9"/>
+                <w:numId w:val="10"/>
               </w:numPr>
               <w:ind w:firstLineChars="0"/>
               <w:rPr>
@@ -1127,67 +2684,74 @@
             </w:pPr>
             <w:r>
               <w:rPr>
-                <w:color w:val="000000" w:themeColor="text1"/>
-                <w:sz w:val="21"/>
-                <w:szCs w:val="21"/>
-              </w:rPr>
-              <w:t>I</w:t>
-            </w:r>
-            <w:r>
-              <w:rPr>
-                <w:rFonts w:hint="eastAsia"/>
-                <w:color w:val="000000" w:themeColor="text1"/>
-                <w:sz w:val="21"/>
-                <w:szCs w:val="21"/>
-              </w:rPr>
-              <w:t>f job request was duplicated system sent invalid massage</w:t>
-            </w:r>
-            <w:r>
-              <w:rPr>
-                <w:rFonts w:hint="eastAsia"/>
-                <w:color w:val="000000" w:themeColor="text1"/>
-                <w:sz w:val="21"/>
-                <w:szCs w:val="21"/>
-              </w:rPr>
-              <w:t>(Customer or Help Desk)</w:t>
-            </w:r>
-          </w:p>
-        </w:tc>
-      </w:tr>
-      <w:tr>
-        <w:tc>
-          <w:tcPr>
-            <w:tcW w:w="4261" w:type="dxa"/>
-          </w:tcPr>
-          <w:p>
-            <w:pPr>
-              <w:pStyle w:val="a6"/>
-              <w:ind w:firstLineChars="0" w:firstLine="0"/>
-              <w:rPr>
-                <w:color w:val="000000" w:themeColor="text1"/>
-                <w:sz w:val="21"/>
-                <w:szCs w:val="21"/>
-              </w:rPr>
-            </w:pPr>
-          </w:p>
-        </w:tc>
-        <w:tc>
-          <w:tcPr>
-            <w:tcW w:w="4261" w:type="dxa"/>
-          </w:tcPr>
-          <w:p>
-            <w:pPr>
-              <w:rPr>
-                <w:rFonts w:hint="eastAsia"/>
-                <w:color w:val="000000" w:themeColor="text1"/>
-                <w:sz w:val="21"/>
-                <w:szCs w:val="21"/>
-              </w:rPr>
-            </w:pPr>
+                <w:rFonts w:hint="eastAsia"/>
+                <w:color w:val="000000" w:themeColor="text1"/>
+                <w:sz w:val="21"/>
+                <w:szCs w:val="21"/>
+              </w:rPr>
+              <w:t>If close status, system will not send it to manager.</w:t>
+            </w:r>
           </w:p>
         </w:tc>
       </w:tr>
     </w:tbl>
+    <w:p>
+      <w:pPr>
+        <w:ind w:left="840"/>
+        <w:rPr>
+          <w:color w:val="000000" w:themeColor="text1"/>
+          <w:sz w:val="21"/>
+          <w:szCs w:val="21"/>
+        </w:rPr>
+      </w:pPr>
+    </w:p>
+    <w:p>
+      <w:pPr>
+        <w:pStyle w:val="a6"/>
+        <w:rPr>
+          <w:color w:val="000000" w:themeColor="text1"/>
+          <w:sz w:val="21"/>
+          <w:szCs w:val="21"/>
+        </w:rPr>
+      </w:pPr>
+    </w:p>
+    <w:p>
+      <w:pPr>
+        <w:pStyle w:val="a6"/>
+        <w:ind w:left="1560" w:firstLineChars="0" w:firstLine="0"/>
+        <w:rPr>
+          <w:color w:val="000000" w:themeColor="text1"/>
+          <w:sz w:val="21"/>
+          <w:szCs w:val="21"/>
+        </w:rPr>
+      </w:pPr>
+    </w:p>
+    <w:p>
+      <w:pPr>
+        <w:pStyle w:val="a6"/>
+        <w:numPr>
+          <w:ilvl w:val="1"/>
+          <w:numId w:val="6"/>
+        </w:numPr>
+        <w:ind w:firstLineChars="0"/>
+        <w:rPr>
+          <w:color w:val="000000" w:themeColor="text1"/>
+          <w:sz w:val="21"/>
+          <w:szCs w:val="21"/>
+        </w:rPr>
+      </w:pPr>
+      <w:bookmarkStart w:id="6" w:name="ucbasic"/>
+      <w:bookmarkEnd w:id="5"/>
+      <w:r>
+        <w:rPr>
+          <w:rFonts w:hint="eastAsia"/>
+          <w:color w:val="000000" w:themeColor="text1"/>
+          <w:sz w:val="21"/>
+          <w:szCs w:val="21"/>
+        </w:rPr>
+        <w:t>Use Case Basic Flow</w:t>
+      </w:r>
+    </w:p>
     <w:p>
       <w:pPr>
         <w:pStyle w:val="a6"/>
@@ -1213,8 +2777,8 @@
           <w:szCs w:val="21"/>
         </w:rPr>
       </w:pPr>
-      <w:bookmarkStart w:id="3" w:name="Altone1"/>
-      <w:bookmarkEnd w:id="1"/>
+      <w:bookmarkStart w:id="7" w:name="Alttwo1"/>
+      <w:bookmarkEnd w:id="6"/>
       <w:r>
         <w:rPr>
           <w:rFonts w:hint="eastAsia"/>
@@ -1250,8 +2814,8 @@
           <w:szCs w:val="21"/>
         </w:rPr>
       </w:pPr>
-      <w:bookmarkStart w:id="4" w:name="Altone2"/>
-      <w:bookmarkEnd w:id="3"/>
+      <w:bookmarkStart w:id="8" w:name="Alttwo2"/>
+      <w:bookmarkEnd w:id="7"/>
       <w:r>
         <w:rPr>
           <w:rFonts w:hint="eastAsia"/>
@@ -1262,128 +2826,7 @@
         <w:t>Alternate Flow Two</w:t>
       </w:r>
     </w:p>
-    <w:p>
-      <w:pPr>
-        <w:pStyle w:val="a6"/>
-        <w:rPr>
-          <w:color w:val="000000" w:themeColor="text1"/>
-          <w:sz w:val="21"/>
-          <w:szCs w:val="21"/>
-        </w:rPr>
-      </w:pPr>
-    </w:p>
-    <w:p>
-      <w:pPr>
-        <w:pStyle w:val="a6"/>
-        <w:ind w:left="1560" w:firstLineChars="0" w:firstLine="0"/>
-        <w:rPr>
-          <w:color w:val="000000" w:themeColor="text1"/>
-          <w:sz w:val="21"/>
-          <w:szCs w:val="21"/>
-        </w:rPr>
-      </w:pPr>
-    </w:p>
-    <w:p>
-      <w:pPr>
-        <w:pStyle w:val="a6"/>
-        <w:numPr>
-          <w:ilvl w:val="1"/>
-          <w:numId w:val="6"/>
-        </w:numPr>
-        <w:ind w:firstLineChars="0"/>
-        <w:rPr>
-          <w:color w:val="000000" w:themeColor="text1"/>
-          <w:sz w:val="21"/>
-          <w:szCs w:val="21"/>
-        </w:rPr>
-      </w:pPr>
-      <w:bookmarkStart w:id="5" w:name="ucbasic"/>
-      <w:bookmarkEnd w:id="4"/>
-      <w:r>
-        <w:rPr>
-          <w:rFonts w:hint="eastAsia"/>
-          <w:color w:val="000000" w:themeColor="text1"/>
-          <w:sz w:val="21"/>
-          <w:szCs w:val="21"/>
-        </w:rPr>
-        <w:t>Use Case Basic Flow</w:t>
-      </w:r>
-    </w:p>
-    <w:p>
-      <w:pPr>
-        <w:pStyle w:val="a6"/>
-        <w:ind w:left="780" w:firstLineChars="0" w:firstLine="0"/>
-        <w:rPr>
-          <w:color w:val="000000" w:themeColor="text1"/>
-          <w:sz w:val="21"/>
-          <w:szCs w:val="21"/>
-        </w:rPr>
-      </w:pPr>
-    </w:p>
-    <w:p>
-      <w:pPr>
-        <w:pStyle w:val="a6"/>
-        <w:numPr>
-          <w:ilvl w:val="2"/>
-          <w:numId w:val="6"/>
-        </w:numPr>
-        <w:ind w:firstLineChars="0"/>
-        <w:rPr>
-          <w:color w:val="000000" w:themeColor="text1"/>
-          <w:sz w:val="21"/>
-          <w:szCs w:val="21"/>
-        </w:rPr>
-      </w:pPr>
-      <w:bookmarkStart w:id="6" w:name="Alttwo1"/>
-      <w:bookmarkEnd w:id="5"/>
-      <w:r>
-        <w:rPr>
-          <w:rFonts w:hint="eastAsia"/>
-          <w:color w:val="000000" w:themeColor="text1"/>
-          <w:sz w:val="21"/>
-          <w:szCs w:val="21"/>
-        </w:rPr>
-        <w:t>Alternate Flow One</w:t>
-      </w:r>
-    </w:p>
-    <w:p>
-      <w:pPr>
-        <w:pStyle w:val="a6"/>
-        <w:ind w:left="1560" w:firstLineChars="0" w:firstLine="0"/>
-        <w:rPr>
-          <w:color w:val="000000" w:themeColor="text1"/>
-          <w:sz w:val="21"/>
-          <w:szCs w:val="21"/>
-        </w:rPr>
-      </w:pPr>
-    </w:p>
-    <w:p>
-      <w:pPr>
-        <w:pStyle w:val="a6"/>
-        <w:numPr>
-          <w:ilvl w:val="2"/>
-          <w:numId w:val="6"/>
-        </w:numPr>
-        <w:ind w:firstLineChars="0"/>
-        <w:rPr>
-          <w:color w:val="000000" w:themeColor="text1"/>
-          <w:sz w:val="21"/>
-          <w:szCs w:val="21"/>
-        </w:rPr>
-      </w:pPr>
-      <w:bookmarkStart w:id="7" w:name="Alttwo2"/>
-      <w:bookmarkEnd w:id="6"/>
-      <w:r>
-        <w:rPr>
-          <w:rFonts w:hint="eastAsia"/>
-          <w:color w:val="000000" w:themeColor="text1"/>
-          <w:sz w:val="21"/>
-          <w:szCs w:val="21"/>
-        </w:rPr>
-        <w:t>Alternate Flow Two</w:t>
-      </w:r>
-    </w:p>
-    <w:bookmarkEnd w:id="7"/>
+    <w:bookmarkEnd w:id="8"/>
     <w:p>
       <w:pPr>
         <w:pStyle w:val="a6"/>
@@ -1409,7 +2852,7 @@
           <w:szCs w:val="21"/>
         </w:rPr>
       </w:pPr>
-      <w:bookmarkStart w:id="8" w:name="systemD"/>
+      <w:bookmarkStart w:id="9" w:name="systemD"/>
       <w:r>
         <w:rPr>
           <w:rFonts w:hint="eastAsia"/>
@@ -1417,11 +2860,10 @@
           <w:sz w:val="21"/>
           <w:szCs w:val="21"/>
         </w:rPr>
-        <w:lastRenderedPageBreak/>
         <w:t>System Sequence Diagrams</w:t>
       </w:r>
     </w:p>
-    <w:bookmarkEnd w:id="8"/>
+    <w:bookmarkEnd w:id="9"/>
     <w:p>
       <w:pPr>
         <w:pStyle w:val="a6"/>
@@ -1447,7 +2889,7 @@
           <w:szCs w:val="21"/>
         </w:rPr>
       </w:pPr>
-      <w:bookmarkStart w:id="9" w:name="classd"/>
+      <w:bookmarkStart w:id="10" w:name="classd"/>
       <w:r>
         <w:rPr>
           <w:rFonts w:hint="eastAsia"/>
@@ -1458,7 +2900,7 @@
         <w:t>Class Diagram</w:t>
       </w:r>
     </w:p>
-    <w:bookmarkEnd w:id="9"/>
+    <w:bookmarkEnd w:id="10"/>
     <w:p>
       <w:pPr>
         <w:rPr>
@@ -1545,7 +2987,7 @@
             <w:noProof/>
             <w:lang w:val="zh-CN"/>
           </w:rPr>
-          <w:t>2</w:t>
+          <w:t>1</w:t>
         </w:r>
         <w:r>
           <w:fldChar w:fldCharType="end"/>
@@ -2072,6 +3514,95 @@
     </w:lvl>
   </w:abstractNum>
   <w:abstractNum w:abstractNumId="4">
+    <w:nsid w:val="2B7E354A"/>
+    <w:multiLevelType w:val="hybridMultilevel"/>
+    <w:tmpl w:val="4FA4BFCA"/>
+    <w:lvl w:ilvl="0" w:tplc="86DAE546">
+      <w:start w:val="1"/>
+      <w:numFmt w:val="decimal"/>
+      <w:lvlText w:val="%1."/>
+      <w:lvlJc w:val="left"/>
+      <w:pPr>
+        <w:ind w:left="360" w:hanging="360"/>
+      </w:pPr>
+      <w:rPr>
+        <w:rFonts w:hint="default"/>
+      </w:rPr>
+    </w:lvl>
+    <w:lvl w:ilvl="1" w:tplc="04090019" w:tentative="1">
+      <w:start w:val="1"/>
+      <w:numFmt w:val="lowerLetter"/>
+      <w:lvlText w:val="%2)"/>
+      <w:lvlJc w:val="left"/>
+      <w:pPr>
+        <w:ind w:left="840" w:hanging="420"/>
+      </w:pPr>
+    </w:lvl>
+    <w:lvl w:ilvl="2" w:tplc="0409001B" w:tentative="1">
+      <w:start w:val="1"/>
+      <w:numFmt w:val="lowerRoman"/>
+      <w:lvlText w:val="%3."/>
+      <w:lvlJc w:val="right"/>
+      <w:pPr>
+        <w:ind w:left="1260" w:hanging="420"/>
+      </w:pPr>
+    </w:lvl>
+    <w:lvl w:ilvl="3" w:tplc="0409000F" w:tentative="1">
+      <w:start w:val="1"/>
+      <w:numFmt w:val="decimal"/>
+      <w:lvlText w:val="%4."/>
+      <w:lvlJc w:val="left"/>
+      <w:pPr>
+        <w:ind w:left="1680" w:hanging="420"/>
+      </w:pPr>
+    </w:lvl>
+    <w:lvl w:ilvl="4" w:tplc="04090019" w:tentative="1">
+      <w:start w:val="1"/>
+      <w:numFmt w:val="lowerLetter"/>
+      <w:lvlText w:val="%5)"/>
+      <w:lvlJc w:val="left"/>
+      <w:pPr>
+        <w:ind w:left="2100" w:hanging="420"/>
+      </w:pPr>
+    </w:lvl>
+    <w:lvl w:ilvl="5" w:tplc="0409001B" w:tentative="1">
+      <w:start w:val="1"/>
+      <w:numFmt w:val="lowerRoman"/>
+      <w:lvlText w:val="%6."/>
+      <w:lvlJc w:val="right"/>
+      <w:pPr>
+        <w:ind w:left="2520" w:hanging="420"/>
+      </w:pPr>
+    </w:lvl>
+    <w:lvl w:ilvl="6" w:tplc="0409000F" w:tentative="1">
+      <w:start w:val="1"/>
+      <w:numFmt w:val="decimal"/>
+      <w:lvlText w:val="%7."/>
+      <w:lvlJc w:val="left"/>
+      <w:pPr>
+        <w:ind w:left="2940" w:hanging="420"/>
+      </w:pPr>
+    </w:lvl>
+    <w:lvl w:ilvl="7" w:tplc="04090019" w:tentative="1">
+      <w:start w:val="1"/>
+      <w:numFmt w:val="lowerLetter"/>
+      <w:lvlText w:val="%8)"/>
+      <w:lvlJc w:val="left"/>
+      <w:pPr>
+        <w:ind w:left="3360" w:hanging="420"/>
+      </w:pPr>
+    </w:lvl>
+    <w:lvl w:ilvl="8" w:tplc="0409001B" w:tentative="1">
+      <w:start w:val="1"/>
+      <w:numFmt w:val="lowerRoman"/>
+      <w:lvlText w:val="%9."/>
+      <w:lvlJc w:val="right"/>
+      <w:pPr>
+        <w:ind w:left="3780" w:hanging="420"/>
+      </w:pPr>
+    </w:lvl>
+  </w:abstractNum>
+  <w:abstractNum w:abstractNumId="5">
     <w:nsid w:val="2E17532A"/>
     <w:multiLevelType w:val="hybridMultilevel"/>
     <w:tmpl w:val="F47E363C"/>
@@ -2160,7 +3691,7 @@
       </w:pPr>
     </w:lvl>
   </w:abstractNum>
-  <w:abstractNum w:abstractNumId="5">
+  <w:abstractNum w:abstractNumId="6">
     <w:nsid w:val="48C6191D"/>
     <w:multiLevelType w:val="multilevel"/>
     <w:tmpl w:val="25B88BA6"/>
@@ -2273,7 +3804,96 @@
       </w:rPr>
     </w:lvl>
   </w:abstractNum>
-  <w:abstractNum w:abstractNumId="6">
+  <w:abstractNum w:abstractNumId="7">
+    <w:nsid w:val="6F171046"/>
+    <w:multiLevelType w:val="hybridMultilevel"/>
+    <w:tmpl w:val="AB208B26"/>
+    <w:lvl w:ilvl="0" w:tplc="F8C43264">
+      <w:start w:val="1"/>
+      <w:numFmt w:val="decimal"/>
+      <w:lvlText w:val="%1."/>
+      <w:lvlJc w:val="left"/>
+      <w:pPr>
+        <w:ind w:left="360" w:hanging="360"/>
+      </w:pPr>
+      <w:rPr>
+        <w:rFonts w:hint="default"/>
+      </w:rPr>
+    </w:lvl>
+    <w:lvl w:ilvl="1" w:tplc="04090019" w:tentative="1">
+      <w:start w:val="1"/>
+      <w:numFmt w:val="lowerLetter"/>
+      <w:lvlText w:val="%2)"/>
+      <w:lvlJc w:val="left"/>
+      <w:pPr>
+        <w:ind w:left="840" w:hanging="420"/>
+      </w:pPr>
+    </w:lvl>
+    <w:lvl w:ilvl="2" w:tplc="0409001B" w:tentative="1">
+      <w:start w:val="1"/>
+      <w:numFmt w:val="lowerRoman"/>
+      <w:lvlText w:val="%3."/>
+      <w:lvlJc w:val="right"/>
+      <w:pPr>
+        <w:ind w:left="1260" w:hanging="420"/>
+      </w:pPr>
+    </w:lvl>
+    <w:lvl w:ilvl="3" w:tplc="0409000F" w:tentative="1">
+      <w:start w:val="1"/>
+      <w:numFmt w:val="decimal"/>
+      <w:lvlText w:val="%4."/>
+      <w:lvlJc w:val="left"/>
+      <w:pPr>
+        <w:ind w:left="1680" w:hanging="420"/>
+      </w:pPr>
+    </w:lvl>
+    <w:lvl w:ilvl="4" w:tplc="04090019" w:tentative="1">
+      <w:start w:val="1"/>
+      <w:numFmt w:val="lowerLetter"/>
+      <w:lvlText w:val="%5)"/>
+      <w:lvlJc w:val="left"/>
+      <w:pPr>
+        <w:ind w:left="2100" w:hanging="420"/>
+      </w:pPr>
+    </w:lvl>
+    <w:lvl w:ilvl="5" w:tplc="0409001B" w:tentative="1">
+      <w:start w:val="1"/>
+      <w:numFmt w:val="lowerRoman"/>
+      <w:lvlText w:val="%6."/>
+      <w:lvlJc w:val="right"/>
+      <w:pPr>
+        <w:ind w:left="2520" w:hanging="420"/>
+      </w:pPr>
+    </w:lvl>
+    <w:lvl w:ilvl="6" w:tplc="0409000F" w:tentative="1">
+      <w:start w:val="1"/>
+      <w:numFmt w:val="decimal"/>
+      <w:lvlText w:val="%7."/>
+      <w:lvlJc w:val="left"/>
+      <w:pPr>
+        <w:ind w:left="2940" w:hanging="420"/>
+      </w:pPr>
+    </w:lvl>
+    <w:lvl w:ilvl="7" w:tplc="04090019" w:tentative="1">
+      <w:start w:val="1"/>
+      <w:numFmt w:val="lowerLetter"/>
+      <w:lvlText w:val="%8)"/>
+      <w:lvlJc w:val="left"/>
+      <w:pPr>
+        <w:ind w:left="3360" w:hanging="420"/>
+      </w:pPr>
+    </w:lvl>
+    <w:lvl w:ilvl="8" w:tplc="0409001B" w:tentative="1">
+      <w:start w:val="1"/>
+      <w:numFmt w:val="lowerRoman"/>
+      <w:lvlText w:val="%9."/>
+      <w:lvlJc w:val="right"/>
+      <w:pPr>
+        <w:ind w:left="3780" w:hanging="420"/>
+      </w:pPr>
+    </w:lvl>
+  </w:abstractNum>
+  <w:abstractNum w:abstractNumId="8">
     <w:nsid w:val="77A5399F"/>
     <w:multiLevelType w:val="multilevel"/>
     <w:tmpl w:val="C8D06A72"/>
@@ -2394,7 +4014,7 @@
       </w:rPr>
     </w:lvl>
   </w:abstractNum>
-  <w:abstractNum w:abstractNumId="7">
+  <w:abstractNum w:abstractNumId="9">
     <w:nsid w:val="7ACB1E1F"/>
     <w:multiLevelType w:val="hybridMultilevel"/>
     <w:tmpl w:val="CAB05A4E"/>
@@ -2483,7 +4103,7 @@
       </w:pPr>
     </w:lvl>
   </w:abstractNum>
-  <w:abstractNum w:abstractNumId="8">
+  <w:abstractNum w:abstractNumId="10">
     <w:nsid w:val="7CDF3CCC"/>
     <w:multiLevelType w:val="hybridMultilevel"/>
     <w:tmpl w:val="6908D6DC"/>
@@ -2572,7 +4192,7 @@
       </w:pPr>
     </w:lvl>
   </w:abstractNum>
-  <w:abstractNum w:abstractNumId="9">
+  <w:abstractNum w:abstractNumId="11">
     <w:nsid w:val="7E705321"/>
     <w:multiLevelType w:val="hybridMultilevel"/>
     <w:tmpl w:val="9EA80FCC"/>
@@ -2668,28 +4288,34 @@
     <w:abstractNumId w:val="2"/>
   </w:num>
   <w:num w:numId="3">
-    <w:abstractNumId w:val="9"/>
+    <w:abstractNumId w:val="11"/>
   </w:num>
   <w:num w:numId="4">
     <w:abstractNumId w:val="0"/>
   </w:num>
   <w:num w:numId="5">
-    <w:abstractNumId w:val="8"/>
+    <w:abstractNumId w:val="10"/>
   </w:num>
   <w:num w:numId="6">
-    <w:abstractNumId w:val="5"/>
+    <w:abstractNumId w:val="6"/>
   </w:num>
   <w:num w:numId="7">
     <w:abstractNumId w:val="1"/>
   </w:num>
   <w:num w:numId="8">
+    <w:abstractNumId w:val="9"/>
+  </w:num>
+  <w:num w:numId="9">
+    <w:abstractNumId w:val="5"/>
+  </w:num>
+  <w:num w:numId="10">
+    <w:abstractNumId w:val="8"/>
+  </w:num>
+  <w:num w:numId="11">
     <w:abstractNumId w:val="7"/>
   </w:num>
-  <w:num w:numId="9">
+  <w:num w:numId="12">
     <w:abstractNumId w:val="4"/>
-  </w:num>
-  <w:num w:numId="10">
-    <w:abstractNumId w:val="6"/>
   </w:num>
 </w:numbering>
 </file>
@@ -2858,7 +4484,6 @@
   <w:style w:type="character" w:default="1" w:styleId="a0">
     <w:name w:val="Default Paragraph Font"/>
     <w:uiPriority w:val="1"/>
-    <w:semiHidden/>
     <w:unhideWhenUsed/>
   </w:style>
   <w:style w:type="table" w:default="1" w:styleId="a1">
@@ -3195,7 +4820,6 @@
   <w:style w:type="character" w:default="1" w:styleId="a0">
     <w:name w:val="Default Paragraph Font"/>
     <w:uiPriority w:val="1"/>
-    <w:semiHidden/>
     <w:unhideWhenUsed/>
   </w:style>
   <w:style w:type="table" w:default="1" w:styleId="a1">
@@ -3656,7 +5280,7 @@
 </file>
 
 <file path=customXml/itemProps1.xml><?xml version="1.0" encoding="utf-8"?>
-<ds:datastoreItem xmlns:ds="http://schemas.openxmlformats.org/officeDocument/2006/customXml" ds:itemID="{2BA47236-46AA-498E-AF2B-B31BAC03508D}">
+<ds:datastoreItem xmlns:ds="http://schemas.openxmlformats.org/officeDocument/2006/customXml" ds:itemID="{B1E5AA90-DF40-4401-9AB4-2F0D3B8CF9BC}">
   <ds:schemaRefs>
     <ds:schemaRef ds:uri="http://schemas.openxmlformats.org/officeDocument/2006/bibliography"/>
   </ds:schemaRefs>

</xml_diff>